<commit_message>
code fix and adding read.me files
</commit_message>
<xml_diff>
--- a/explanation.docx
+++ b/explanation.docx
@@ -176,7 +176,6 @@
           <w:i/>
           <w:sz w:val="28"/>
           <w:szCs w:val="28"/>
-          <w:lang w:val="en-US"/>
         </w:rPr>
       </w:pPr>
       <w:r>
@@ -397,6 +396,29 @@
     <w:p>
       <w:pPr>
         <w:spacing w:line="276" w:lineRule="auto"/>
+        <w:ind w:left="3545" w:right="-720" w:firstLine="709"/>
+        <w:rPr>
+          <w:i/>
+          <w:sz w:val="28"/>
+          <w:szCs w:val="28"/>
+          <w:lang w:val="en-US"/>
+        </w:rPr>
+      </w:pPr>
+      <w:bookmarkStart w:id="0" w:name="_GoBack"/>
+      <w:bookmarkEnd w:id="0"/>
+      <w:r>
+        <w:rPr>
+          <w:i/>
+          <w:sz w:val="28"/>
+          <w:szCs w:val="28"/>
+          <w:lang w:val="en-US"/>
+        </w:rPr>
+        <w:t>(1.1)</w:t>
+      </w:r>
+    </w:p>
+    <w:p>
+      <w:pPr>
+        <w:spacing w:line="276" w:lineRule="auto"/>
         <w:ind w:firstLine="709"/>
         <w:rPr>
           <w:sz w:val="28"/>
@@ -413,8 +435,8 @@
           <w:szCs w:val="28"/>
         </w:rPr>
       </w:pPr>
-      <w:bookmarkStart w:id="0" w:name="_tyjcwt" w:colFirst="0" w:colLast="0"/>
-      <w:bookmarkEnd w:id="0"/>
+      <w:bookmarkStart w:id="1" w:name="_tyjcwt" w:colFirst="0" w:colLast="0"/>
+      <w:bookmarkEnd w:id="1"/>
       <w:r>
         <w:rPr>
           <w:szCs w:val="28"/>
@@ -535,8 +557,6 @@
         </w:rPr>
         <w:t xml:space="preserve"> применении следующих формул:</w:t>
       </w:r>
-      <w:bookmarkStart w:id="1" w:name="_GoBack"/>
-      <w:bookmarkEnd w:id="1"/>
     </w:p>
     <w:p>
       <w:pPr>
@@ -832,7 +852,31 @@
           <w:sz w:val="28"/>
           <w:szCs w:val="28"/>
         </w:rPr>
-        <w:t>Этот метод имеет четвёртый порядок точности. Это значит, что ошибка на одном шаге имеет порядок </w:t>
+        <w:t xml:space="preserve">Этот метод имеет четвёртый порядок точности. Это значит, что ошибка </w:t>
+      </w:r>
+      <w:proofErr w:type="gramStart"/>
+      <w:r>
+        <w:rPr>
+          <w:sz w:val="28"/>
+          <w:szCs w:val="28"/>
+        </w:rPr>
+        <w:t>на</w:t>
+      </w:r>
+      <w:proofErr w:type="gramEnd"/>
+      <w:r>
+        <w:rPr>
+          <w:sz w:val="28"/>
+          <w:szCs w:val="28"/>
+        </w:rPr>
+        <w:t xml:space="preserve"> </w:t>
+      </w:r>
+      <w:proofErr w:type="gramStart"/>
+      <w:r>
+        <w:rPr>
+          <w:sz w:val="28"/>
+          <w:szCs w:val="28"/>
+        </w:rPr>
+        <w:t>одном шаге имеет порядок </w:t>
       </w:r>
       <w:r>
         <w:rPr>
@@ -881,7 +925,15 @@
           <w:sz w:val="28"/>
           <w:szCs w:val="28"/>
         </w:rPr>
-        <w:t>, а суммарная ошибка на конечном интервале интегрирования имеет порядок </w:t>
+        <w:t>, а суммарная ошибка на конечном интервале</w:t>
+      </w:r>
+      <w:proofErr w:type="gramEnd"/>
+      <w:r>
+        <w:rPr>
+          <w:sz w:val="28"/>
+          <w:szCs w:val="28"/>
+        </w:rPr>
+        <w:t xml:space="preserve"> интегрирования имеет порядок </w:t>
       </w:r>
       <w:r>
         <w:rPr>
@@ -1036,7 +1088,6 @@
         <w:rPr>
           <w:sz w:val="28"/>
           <w:szCs w:val="28"/>
-          <w:lang w:val="en-US"/>
         </w:rPr>
       </w:pPr>
       <w:r>
@@ -1054,7 +1105,6 @@
         <w:rPr>
           <w:sz w:val="28"/>
           <w:szCs w:val="28"/>
-          <w:lang w:val="en-US"/>
         </w:rPr>
       </w:pPr>
     </w:p>
@@ -1065,7 +1115,6 @@
         <w:rPr>
           <w:sz w:val="28"/>
           <w:szCs w:val="28"/>
-          <w:lang w:val="en-US"/>
         </w:rPr>
       </w:pPr>
     </w:p>
@@ -1076,7 +1125,6 @@
         <w:rPr>
           <w:sz w:val="28"/>
           <w:szCs w:val="28"/>
-          <w:lang w:val="en-US"/>
         </w:rPr>
       </w:pPr>
     </w:p>
@@ -1087,7 +1135,6 @@
         <w:rPr>
           <w:sz w:val="28"/>
           <w:szCs w:val="28"/>
-          <w:lang w:val="en-US"/>
         </w:rPr>
       </w:pPr>
     </w:p>
@@ -1098,7 +1145,6 @@
         <w:rPr>
           <w:sz w:val="28"/>
           <w:szCs w:val="28"/>
-          <w:lang w:val="en-US"/>
         </w:rPr>
       </w:pPr>
     </w:p>
@@ -1109,7 +1155,6 @@
         <w:rPr>
           <w:sz w:val="28"/>
           <w:szCs w:val="28"/>
-          <w:lang w:val="en-US"/>
         </w:rPr>
       </w:pPr>
     </w:p>
@@ -1120,7 +1165,6 @@
         <w:rPr>
           <w:sz w:val="28"/>
           <w:szCs w:val="28"/>
-          <w:lang w:val="en-US"/>
         </w:rPr>
       </w:pPr>
     </w:p>
@@ -1131,7 +1175,6 @@
         <w:rPr>
           <w:sz w:val="28"/>
           <w:szCs w:val="28"/>
-          <w:lang w:val="en-US"/>
         </w:rPr>
       </w:pPr>
     </w:p>
@@ -1142,7 +1185,6 @@
         <w:rPr>
           <w:sz w:val="28"/>
           <w:szCs w:val="28"/>
-          <w:lang w:val="en-US"/>
         </w:rPr>
       </w:pPr>
     </w:p>
@@ -1153,7 +1195,6 @@
         <w:rPr>
           <w:sz w:val="28"/>
           <w:szCs w:val="28"/>
-          <w:lang w:val="en-US"/>
         </w:rPr>
       </w:pPr>
     </w:p>
@@ -7202,7 +7243,7 @@
             </wp:anchor>
           </w:drawing>
         </mc:Choice>
-        <mc:Fallback xmlns:w16se="http://schemas.microsoft.com/office/word/2015/wordml/symex" xmlns:w16sdtdh="http://schemas.microsoft.com/office/word/2020/wordml/sdtdatahash" xmlns:w16="http://schemas.microsoft.com/office/word/2018/wordml" xmlns:w16cid="http://schemas.microsoft.com/office/word/2016/wordml/cid" xmlns:w16cex="http://schemas.microsoft.com/office/word/2018/wordml/cex" xmlns:w15="http://schemas.microsoft.com/office/word/2012/wordml" xmlns:am3d="http://schemas.microsoft.com/office/drawing/2017/model3d" xmlns:aink="http://schemas.microsoft.com/office/drawing/2016/ink" xmlns:cx8="http://schemas.microsoft.com/office/drawing/2016/5/14/chartex" xmlns:cx7="http://schemas.microsoft.com/office/drawing/2016/5/13/chartex" xmlns:cx6="http://schemas.microsoft.com/office/drawing/2016/5/12/chartex" xmlns:cx5="http://schemas.microsoft.com/office/drawing/2016/5/11/chartex" xmlns:cx4="http://schemas.microsoft.com/office/drawing/2016/5/10/chartex" xmlns:cx3="http://schemas.microsoft.com/office/drawing/2016/5/9/chartex" xmlns:cx2="http://schemas.microsoft.com/office/drawing/2015/10/21/chartex" xmlns:cx1="http://schemas.microsoft.com/office/drawing/2015/9/8/chartex" xmlns:cx="http://schemas.microsoft.com/office/drawing/2014/chartex">
+        <mc:Fallback xmlns:cx="http://schemas.microsoft.com/office/drawing/2014/chartex" xmlns:cx1="http://schemas.microsoft.com/office/drawing/2015/9/8/chartex" xmlns:cx2="http://schemas.microsoft.com/office/drawing/2015/10/21/chartex" xmlns:cx3="http://schemas.microsoft.com/office/drawing/2016/5/9/chartex" xmlns:cx4="http://schemas.microsoft.com/office/drawing/2016/5/10/chartex" xmlns:cx5="http://schemas.microsoft.com/office/drawing/2016/5/11/chartex" xmlns:cx6="http://schemas.microsoft.com/office/drawing/2016/5/12/chartex" xmlns:cx7="http://schemas.microsoft.com/office/drawing/2016/5/13/chartex" xmlns:cx8="http://schemas.microsoft.com/office/drawing/2016/5/14/chartex" xmlns:aink="http://schemas.microsoft.com/office/drawing/2016/ink" xmlns:am3d="http://schemas.microsoft.com/office/drawing/2017/model3d" xmlns:w15="http://schemas.microsoft.com/office/word/2012/wordml" xmlns:w16cex="http://schemas.microsoft.com/office/word/2018/wordml/cex" xmlns:w16cid="http://schemas.microsoft.com/office/word/2016/wordml/cid" xmlns:w16="http://schemas.microsoft.com/office/word/2018/wordml" xmlns:w16sdtdh="http://schemas.microsoft.com/office/word/2020/wordml/sdtdatahash" xmlns:w16se="http://schemas.microsoft.com/office/word/2015/wordml/symex">
           <w:pict>
             <v:shapetype w14:anchorId="55BF1EC0" id="_x0000_t202" coordsize="21600,21600" o:spt="202" path="m,l,21600r21600,l21600,xe">
               <v:stroke joinstyle="miter"/>
@@ -7312,7 +7353,7 @@
             </wp:anchor>
           </w:drawing>
         </mc:Choice>
-        <mc:Fallback xmlns:mo="http://schemas.microsoft.com/office/mac/office/2008/main" xmlns:mv="urn:schemas-microsoft-com:mac:vml" xmlns:w16se="http://schemas.microsoft.com/office/word/2015/wordml/symex" xmlns:w16sdtdh="http://schemas.microsoft.com/office/word/2020/wordml/sdtdatahash" xmlns:w16="http://schemas.microsoft.com/office/word/2018/wordml" xmlns:w16cid="http://schemas.microsoft.com/office/word/2016/wordml/cid" xmlns:w16cex="http://schemas.microsoft.com/office/word/2018/wordml/cex" xmlns:w15="http://schemas.microsoft.com/office/word/2012/wordml" xmlns:am3d="http://schemas.microsoft.com/office/drawing/2017/model3d" xmlns:aink="http://schemas.microsoft.com/office/drawing/2016/ink" xmlns:cx8="http://schemas.microsoft.com/office/drawing/2016/5/14/chartex" xmlns:cx7="http://schemas.microsoft.com/office/drawing/2016/5/13/chartex" xmlns:cx6="http://schemas.microsoft.com/office/drawing/2016/5/12/chartex" xmlns:cx5="http://schemas.microsoft.com/office/drawing/2016/5/11/chartex" xmlns:cx4="http://schemas.microsoft.com/office/drawing/2016/5/10/chartex" xmlns:cx3="http://schemas.microsoft.com/office/drawing/2016/5/9/chartex" xmlns:cx2="http://schemas.microsoft.com/office/drawing/2015/10/21/chartex" xmlns:cx1="http://schemas.microsoft.com/office/drawing/2015/9/8/chartex" xmlns:cx="http://schemas.microsoft.com/office/drawing/2014/chartex">
+        <mc:Fallback xmlns:cx="http://schemas.microsoft.com/office/drawing/2014/chartex" xmlns:cx1="http://schemas.microsoft.com/office/drawing/2015/9/8/chartex" xmlns:cx2="http://schemas.microsoft.com/office/drawing/2015/10/21/chartex" xmlns:cx3="http://schemas.microsoft.com/office/drawing/2016/5/9/chartex" xmlns:cx4="http://schemas.microsoft.com/office/drawing/2016/5/10/chartex" xmlns:cx5="http://schemas.microsoft.com/office/drawing/2016/5/11/chartex" xmlns:cx6="http://schemas.microsoft.com/office/drawing/2016/5/12/chartex" xmlns:cx7="http://schemas.microsoft.com/office/drawing/2016/5/13/chartex" xmlns:cx8="http://schemas.microsoft.com/office/drawing/2016/5/14/chartex" xmlns:aink="http://schemas.microsoft.com/office/drawing/2016/ink" xmlns:am3d="http://schemas.microsoft.com/office/drawing/2017/model3d" xmlns:w15="http://schemas.microsoft.com/office/word/2012/wordml" xmlns:w16cex="http://schemas.microsoft.com/office/word/2018/wordml/cex" xmlns:w16cid="http://schemas.microsoft.com/office/word/2016/wordml/cid" xmlns:w16="http://schemas.microsoft.com/office/word/2018/wordml" xmlns:w16sdtdh="http://schemas.microsoft.com/office/word/2020/wordml/sdtdatahash" xmlns:w16se="http://schemas.microsoft.com/office/word/2015/wordml/symex" xmlns:mv="urn:schemas-microsoft-com:mac:vml" xmlns:mo="http://schemas.microsoft.com/office/mac/office/2008/main">
           <w:pict>
             <v:line w14:anchorId="430B4EE4" id="Line_x0020_59" o:spid="_x0000_s1026" style="position:absolute;z-index:251612160;visibility:visible;mso-wrap-style:square;mso-wrap-distance-left:9pt;mso-wrap-distance-top:0;mso-wrap-distance-right:9pt;mso-wrap-distance-bottom:0;mso-position-horizontal:absolute;mso-position-horizontal-relative:text;mso-position-vertical:absolute;mso-position-vertical-relative:text" from="-15.3pt,-54.5pt" to="504.8pt,-54.45pt" o:gfxdata="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" strokeweight="2pt">
               <v:stroke startarrowwidth="narrow" startarrowlength="short" endarrowwidth="narrow" endarrowlength="short"/>
@@ -7381,7 +7422,7 @@
             </wp:anchor>
           </w:drawing>
         </mc:Choice>
-        <mc:Fallback xmlns:mo="http://schemas.microsoft.com/office/mac/office/2008/main" xmlns:mv="urn:schemas-microsoft-com:mac:vml" xmlns:w16se="http://schemas.microsoft.com/office/word/2015/wordml/symex" xmlns:w16sdtdh="http://schemas.microsoft.com/office/word/2020/wordml/sdtdatahash" xmlns:w16="http://schemas.microsoft.com/office/word/2018/wordml" xmlns:w16cid="http://schemas.microsoft.com/office/word/2016/wordml/cid" xmlns:w16cex="http://schemas.microsoft.com/office/word/2018/wordml/cex" xmlns:w15="http://schemas.microsoft.com/office/word/2012/wordml" xmlns:am3d="http://schemas.microsoft.com/office/drawing/2017/model3d" xmlns:aink="http://schemas.microsoft.com/office/drawing/2016/ink" xmlns:cx8="http://schemas.microsoft.com/office/drawing/2016/5/14/chartex" xmlns:cx7="http://schemas.microsoft.com/office/drawing/2016/5/13/chartex" xmlns:cx6="http://schemas.microsoft.com/office/drawing/2016/5/12/chartex" xmlns:cx5="http://schemas.microsoft.com/office/drawing/2016/5/11/chartex" xmlns:cx4="http://schemas.microsoft.com/office/drawing/2016/5/10/chartex" xmlns:cx3="http://schemas.microsoft.com/office/drawing/2016/5/9/chartex" xmlns:cx2="http://schemas.microsoft.com/office/drawing/2015/10/21/chartex" xmlns:cx1="http://schemas.microsoft.com/office/drawing/2015/9/8/chartex" xmlns:cx="http://schemas.microsoft.com/office/drawing/2014/chartex">
+        <mc:Fallback xmlns:cx="http://schemas.microsoft.com/office/drawing/2014/chartex" xmlns:cx1="http://schemas.microsoft.com/office/drawing/2015/9/8/chartex" xmlns:cx2="http://schemas.microsoft.com/office/drawing/2015/10/21/chartex" xmlns:cx3="http://schemas.microsoft.com/office/drawing/2016/5/9/chartex" xmlns:cx4="http://schemas.microsoft.com/office/drawing/2016/5/10/chartex" xmlns:cx5="http://schemas.microsoft.com/office/drawing/2016/5/11/chartex" xmlns:cx6="http://schemas.microsoft.com/office/drawing/2016/5/12/chartex" xmlns:cx7="http://schemas.microsoft.com/office/drawing/2016/5/13/chartex" xmlns:cx8="http://schemas.microsoft.com/office/drawing/2016/5/14/chartex" xmlns:aink="http://schemas.microsoft.com/office/drawing/2016/ink" xmlns:am3d="http://schemas.microsoft.com/office/drawing/2017/model3d" xmlns:w15="http://schemas.microsoft.com/office/word/2012/wordml" xmlns:w16cex="http://schemas.microsoft.com/office/word/2018/wordml/cex" xmlns:w16cid="http://schemas.microsoft.com/office/word/2016/wordml/cid" xmlns:w16="http://schemas.microsoft.com/office/word/2018/wordml" xmlns:w16sdtdh="http://schemas.microsoft.com/office/word/2020/wordml/sdtdatahash" xmlns:w16se="http://schemas.microsoft.com/office/word/2015/wordml/symex" xmlns:mv="urn:schemas-microsoft-com:mac:vml" xmlns:mo="http://schemas.microsoft.com/office/mac/office/2008/main">
           <w:pict>
             <v:line w14:anchorId="1D3F8992" id="Line_x0020_60" o:spid="_x0000_s1026" style="position:absolute;z-index:251613184;visibility:visible;mso-wrap-style:square;mso-wrap-distance-left:9pt;mso-wrap-distance-top:0;mso-wrap-distance-right:9pt;mso-wrap-distance-bottom:0;mso-position-horizontal:absolute;mso-position-horizontal-relative:text;mso-position-vertical:absolute;mso-position-vertical-relative:text" from="-15.3pt,-38.75pt" to="171.95pt,-38.7pt" o:gfxdata="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" strokeweight="1pt">
               <v:stroke startarrowwidth="narrow" startarrowlength="short" endarrowwidth="narrow" endarrowlength="short"/>
@@ -7450,7 +7491,7 @@
             </wp:anchor>
           </w:drawing>
         </mc:Choice>
-        <mc:Fallback xmlns:mo="http://schemas.microsoft.com/office/mac/office/2008/main" xmlns:mv="urn:schemas-microsoft-com:mac:vml" xmlns:w16se="http://schemas.microsoft.com/office/word/2015/wordml/symex" xmlns:w16sdtdh="http://schemas.microsoft.com/office/word/2020/wordml/sdtdatahash" xmlns:w16="http://schemas.microsoft.com/office/word/2018/wordml" xmlns:w16cid="http://schemas.microsoft.com/office/word/2016/wordml/cid" xmlns:w16cex="http://schemas.microsoft.com/office/word/2018/wordml/cex" xmlns:w15="http://schemas.microsoft.com/office/word/2012/wordml" xmlns:am3d="http://schemas.microsoft.com/office/drawing/2017/model3d" xmlns:aink="http://schemas.microsoft.com/office/drawing/2016/ink" xmlns:cx8="http://schemas.microsoft.com/office/drawing/2016/5/14/chartex" xmlns:cx7="http://schemas.microsoft.com/office/drawing/2016/5/13/chartex" xmlns:cx6="http://schemas.microsoft.com/office/drawing/2016/5/12/chartex" xmlns:cx5="http://schemas.microsoft.com/office/drawing/2016/5/11/chartex" xmlns:cx4="http://schemas.microsoft.com/office/drawing/2016/5/10/chartex" xmlns:cx3="http://schemas.microsoft.com/office/drawing/2016/5/9/chartex" xmlns:cx2="http://schemas.microsoft.com/office/drawing/2015/10/21/chartex" xmlns:cx1="http://schemas.microsoft.com/office/drawing/2015/9/8/chartex" xmlns:cx="http://schemas.microsoft.com/office/drawing/2014/chartex">
+        <mc:Fallback xmlns:cx="http://schemas.microsoft.com/office/drawing/2014/chartex" xmlns:cx1="http://schemas.microsoft.com/office/drawing/2015/9/8/chartex" xmlns:cx2="http://schemas.microsoft.com/office/drawing/2015/10/21/chartex" xmlns:cx3="http://schemas.microsoft.com/office/drawing/2016/5/9/chartex" xmlns:cx4="http://schemas.microsoft.com/office/drawing/2016/5/10/chartex" xmlns:cx5="http://schemas.microsoft.com/office/drawing/2016/5/11/chartex" xmlns:cx6="http://schemas.microsoft.com/office/drawing/2016/5/12/chartex" xmlns:cx7="http://schemas.microsoft.com/office/drawing/2016/5/13/chartex" xmlns:cx8="http://schemas.microsoft.com/office/drawing/2016/5/14/chartex" xmlns:aink="http://schemas.microsoft.com/office/drawing/2016/ink" xmlns:am3d="http://schemas.microsoft.com/office/drawing/2017/model3d" xmlns:w15="http://schemas.microsoft.com/office/word/2012/wordml" xmlns:w16cex="http://schemas.microsoft.com/office/word/2018/wordml/cex" xmlns:w16cid="http://schemas.microsoft.com/office/word/2016/wordml/cid" xmlns:w16="http://schemas.microsoft.com/office/word/2018/wordml" xmlns:w16sdtdh="http://schemas.microsoft.com/office/word/2020/wordml/sdtdatahash" xmlns:w16se="http://schemas.microsoft.com/office/word/2015/wordml/symex" xmlns:mv="urn:schemas-microsoft-com:mac:vml" xmlns:mo="http://schemas.microsoft.com/office/mac/office/2008/main">
           <w:pict>
             <v:line w14:anchorId="35787992" id="Line_x0020_61" o:spid="_x0000_s1026" style="position:absolute;z-index:251614208;visibility:visible;mso-wrap-style:square;mso-wrap-distance-left:9pt;mso-wrap-distance-top:0;mso-wrap-distance-right:9pt;mso-wrap-distance-bottom:0;mso-position-horizontal:absolute;mso-position-horizontal-relative:text;mso-position-vertical:absolute;mso-position-vertical-relative:text" from="-15.3pt,-23.95pt" to="171.95pt,-23.9pt" o:gfxdata="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" strokeweight="1pt">
               <v:stroke startarrowwidth="narrow" startarrowlength="short" endarrowwidth="narrow" endarrowlength="short"/>
@@ -7519,7 +7560,7 @@
             </wp:anchor>
           </w:drawing>
         </mc:Choice>
-        <mc:Fallback xmlns:mo="http://schemas.microsoft.com/office/mac/office/2008/main" xmlns:mv="urn:schemas-microsoft-com:mac:vml" xmlns:w16se="http://schemas.microsoft.com/office/word/2015/wordml/symex" xmlns:w16sdtdh="http://schemas.microsoft.com/office/word/2020/wordml/sdtdatahash" xmlns:w16="http://schemas.microsoft.com/office/word/2018/wordml" xmlns:w16cid="http://schemas.microsoft.com/office/word/2016/wordml/cid" xmlns:w16cex="http://schemas.microsoft.com/office/word/2018/wordml/cex" xmlns:w15="http://schemas.microsoft.com/office/word/2012/wordml" xmlns:am3d="http://schemas.microsoft.com/office/drawing/2017/model3d" xmlns:aink="http://schemas.microsoft.com/office/drawing/2016/ink" xmlns:cx8="http://schemas.microsoft.com/office/drawing/2016/5/14/chartex" xmlns:cx7="http://schemas.microsoft.com/office/drawing/2016/5/13/chartex" xmlns:cx6="http://schemas.microsoft.com/office/drawing/2016/5/12/chartex" xmlns:cx5="http://schemas.microsoft.com/office/drawing/2016/5/11/chartex" xmlns:cx4="http://schemas.microsoft.com/office/drawing/2016/5/10/chartex" xmlns:cx3="http://schemas.microsoft.com/office/drawing/2016/5/9/chartex" xmlns:cx2="http://schemas.microsoft.com/office/drawing/2015/10/21/chartex" xmlns:cx1="http://schemas.microsoft.com/office/drawing/2015/9/8/chartex" xmlns:cx="http://schemas.microsoft.com/office/drawing/2014/chartex">
+        <mc:Fallback xmlns:cx="http://schemas.microsoft.com/office/drawing/2014/chartex" xmlns:cx1="http://schemas.microsoft.com/office/drawing/2015/9/8/chartex" xmlns:cx2="http://schemas.microsoft.com/office/drawing/2015/10/21/chartex" xmlns:cx3="http://schemas.microsoft.com/office/drawing/2016/5/9/chartex" xmlns:cx4="http://schemas.microsoft.com/office/drawing/2016/5/10/chartex" xmlns:cx5="http://schemas.microsoft.com/office/drawing/2016/5/11/chartex" xmlns:cx6="http://schemas.microsoft.com/office/drawing/2016/5/12/chartex" xmlns:cx7="http://schemas.microsoft.com/office/drawing/2016/5/13/chartex" xmlns:cx8="http://schemas.microsoft.com/office/drawing/2016/5/14/chartex" xmlns:aink="http://schemas.microsoft.com/office/drawing/2016/ink" xmlns:am3d="http://schemas.microsoft.com/office/drawing/2017/model3d" xmlns:w15="http://schemas.microsoft.com/office/word/2012/wordml" xmlns:w16cex="http://schemas.microsoft.com/office/word/2018/wordml/cex" xmlns:w16cid="http://schemas.microsoft.com/office/word/2016/wordml/cid" xmlns:w16="http://schemas.microsoft.com/office/word/2018/wordml" xmlns:w16sdtdh="http://schemas.microsoft.com/office/word/2020/wordml/sdtdatahash" xmlns:w16se="http://schemas.microsoft.com/office/word/2015/wordml/symex" xmlns:mv="urn:schemas-microsoft-com:mac:vml" xmlns:mo="http://schemas.microsoft.com/office/mac/office/2008/main">
           <w:pict>
             <v:line w14:anchorId="2FA57A11" id="Line_x0020_62" o:spid="_x0000_s1026" style="position:absolute;z-index:251615232;visibility:visible;mso-wrap-style:square;mso-wrap-distance-left:9pt;mso-wrap-distance-top:0;mso-wrap-distance-right:9pt;mso-wrap-distance-bottom:0;mso-position-horizontal:absolute;mso-position-horizontal-relative:text;mso-position-vertical:absolute;mso-position-vertical-relative:text" from="-15.3pt,-81.6pt" to="172.45pt,-81.55pt" o:gfxdata="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" strokeweight="1pt">
               <v:stroke startarrowwidth="narrow" startarrowlength="short" endarrowwidth="narrow" endarrowlength="short"/>
@@ -7588,7 +7629,7 @@
             </wp:anchor>
           </w:drawing>
         </mc:Choice>
-        <mc:Fallback xmlns:mo="http://schemas.microsoft.com/office/mac/office/2008/main" xmlns:mv="urn:schemas-microsoft-com:mac:vml" xmlns:w16se="http://schemas.microsoft.com/office/word/2015/wordml/symex" xmlns:w16sdtdh="http://schemas.microsoft.com/office/word/2020/wordml/sdtdatahash" xmlns:w16="http://schemas.microsoft.com/office/word/2018/wordml" xmlns:w16cid="http://schemas.microsoft.com/office/word/2016/wordml/cid" xmlns:w16cex="http://schemas.microsoft.com/office/word/2018/wordml/cex" xmlns:w15="http://schemas.microsoft.com/office/word/2012/wordml" xmlns:am3d="http://schemas.microsoft.com/office/drawing/2017/model3d" xmlns:aink="http://schemas.microsoft.com/office/drawing/2016/ink" xmlns:cx8="http://schemas.microsoft.com/office/drawing/2016/5/14/chartex" xmlns:cx7="http://schemas.microsoft.com/office/drawing/2016/5/13/chartex" xmlns:cx6="http://schemas.microsoft.com/office/drawing/2016/5/12/chartex" xmlns:cx5="http://schemas.microsoft.com/office/drawing/2016/5/11/chartex" xmlns:cx4="http://schemas.microsoft.com/office/drawing/2016/5/10/chartex" xmlns:cx3="http://schemas.microsoft.com/office/drawing/2016/5/9/chartex" xmlns:cx2="http://schemas.microsoft.com/office/drawing/2015/10/21/chartex" xmlns:cx1="http://schemas.microsoft.com/office/drawing/2015/9/8/chartex" xmlns:cx="http://schemas.microsoft.com/office/drawing/2014/chartex">
+        <mc:Fallback xmlns:cx="http://schemas.microsoft.com/office/drawing/2014/chartex" xmlns:cx1="http://schemas.microsoft.com/office/drawing/2015/9/8/chartex" xmlns:cx2="http://schemas.microsoft.com/office/drawing/2015/10/21/chartex" xmlns:cx3="http://schemas.microsoft.com/office/drawing/2016/5/9/chartex" xmlns:cx4="http://schemas.microsoft.com/office/drawing/2016/5/10/chartex" xmlns:cx5="http://schemas.microsoft.com/office/drawing/2016/5/11/chartex" xmlns:cx6="http://schemas.microsoft.com/office/drawing/2016/5/12/chartex" xmlns:cx7="http://schemas.microsoft.com/office/drawing/2016/5/13/chartex" xmlns:cx8="http://schemas.microsoft.com/office/drawing/2016/5/14/chartex" xmlns:aink="http://schemas.microsoft.com/office/drawing/2016/ink" xmlns:am3d="http://schemas.microsoft.com/office/drawing/2017/model3d" xmlns:w15="http://schemas.microsoft.com/office/word/2012/wordml" xmlns:w16cex="http://schemas.microsoft.com/office/word/2018/wordml/cex" xmlns:w16cid="http://schemas.microsoft.com/office/word/2016/wordml/cid" xmlns:w16="http://schemas.microsoft.com/office/word/2018/wordml" xmlns:w16sdtdh="http://schemas.microsoft.com/office/word/2020/wordml/sdtdatahash" xmlns:w16se="http://schemas.microsoft.com/office/word/2015/wordml/symex" xmlns:mv="urn:schemas-microsoft-com:mac:vml" xmlns:mo="http://schemas.microsoft.com/office/mac/office/2008/main">
           <w:pict>
             <v:line w14:anchorId="63EC038A" id="Line_x0020_63" o:spid="_x0000_s1026" style="position:absolute;z-index:251616256;visibility:visible;mso-wrap-style:square;mso-wrap-distance-left:9pt;mso-wrap-distance-top:0;mso-wrap-distance-right:9pt;mso-wrap-distance-bottom:0;mso-position-horizontal:absolute;mso-position-horizontal-relative:text;mso-position-vertical:absolute;mso-position-vertical-relative:text" from="-15.3pt,-9.9pt" to="171.95pt,-9.9pt" o:gfxdata="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" strokeweight="1pt">
               <v:stroke startarrowwidth="narrow" startarrowlength="short" endarrowwidth="narrow" endarrowlength="short"/>
@@ -7657,7 +7698,7 @@
             </wp:anchor>
           </w:drawing>
         </mc:Choice>
-        <mc:Fallback xmlns:mo="http://schemas.microsoft.com/office/mac/office/2008/main" xmlns:mv="urn:schemas-microsoft-com:mac:vml" xmlns:w16se="http://schemas.microsoft.com/office/word/2015/wordml/symex" xmlns:w16sdtdh="http://schemas.microsoft.com/office/word/2020/wordml/sdtdatahash" xmlns:w16="http://schemas.microsoft.com/office/word/2018/wordml" xmlns:w16cid="http://schemas.microsoft.com/office/word/2016/wordml/cid" xmlns:w16cex="http://schemas.microsoft.com/office/word/2018/wordml/cex" xmlns:w15="http://schemas.microsoft.com/office/word/2012/wordml" xmlns:am3d="http://schemas.microsoft.com/office/drawing/2017/model3d" xmlns:aink="http://schemas.microsoft.com/office/drawing/2016/ink" xmlns:cx8="http://schemas.microsoft.com/office/drawing/2016/5/14/chartex" xmlns:cx7="http://schemas.microsoft.com/office/drawing/2016/5/13/chartex" xmlns:cx6="http://schemas.microsoft.com/office/drawing/2016/5/12/chartex" xmlns:cx5="http://schemas.microsoft.com/office/drawing/2016/5/11/chartex" xmlns:cx4="http://schemas.microsoft.com/office/drawing/2016/5/10/chartex" xmlns:cx3="http://schemas.microsoft.com/office/drawing/2016/5/9/chartex" xmlns:cx2="http://schemas.microsoft.com/office/drawing/2015/10/21/chartex" xmlns:cx1="http://schemas.microsoft.com/office/drawing/2015/9/8/chartex" xmlns:cx="http://schemas.microsoft.com/office/drawing/2014/chartex">
+        <mc:Fallback xmlns:cx="http://schemas.microsoft.com/office/drawing/2014/chartex" xmlns:cx1="http://schemas.microsoft.com/office/drawing/2015/9/8/chartex" xmlns:cx2="http://schemas.microsoft.com/office/drawing/2015/10/21/chartex" xmlns:cx3="http://schemas.microsoft.com/office/drawing/2016/5/9/chartex" xmlns:cx4="http://schemas.microsoft.com/office/drawing/2016/5/10/chartex" xmlns:cx5="http://schemas.microsoft.com/office/drawing/2016/5/11/chartex" xmlns:cx6="http://schemas.microsoft.com/office/drawing/2016/5/12/chartex" xmlns:cx7="http://schemas.microsoft.com/office/drawing/2016/5/13/chartex" xmlns:cx8="http://schemas.microsoft.com/office/drawing/2016/5/14/chartex" xmlns:aink="http://schemas.microsoft.com/office/drawing/2016/ink" xmlns:am3d="http://schemas.microsoft.com/office/drawing/2017/model3d" xmlns:w15="http://schemas.microsoft.com/office/word/2012/wordml" xmlns:w16cex="http://schemas.microsoft.com/office/word/2018/wordml/cex" xmlns:w16cid="http://schemas.microsoft.com/office/word/2016/wordml/cid" xmlns:w16="http://schemas.microsoft.com/office/word/2018/wordml" xmlns:w16sdtdh="http://schemas.microsoft.com/office/word/2020/wordml/sdtdatahash" xmlns:w16se="http://schemas.microsoft.com/office/word/2015/wordml/symex" xmlns:mv="urn:schemas-microsoft-com:mac:vml" xmlns:mo="http://schemas.microsoft.com/office/mac/office/2008/main">
           <w:pict>
             <v:line w14:anchorId="6962F958" id="Line_x0020_64" o:spid="_x0000_s1026" style="position:absolute;z-index:251617280;visibility:visible;mso-wrap-style:square;mso-wrap-distance-left:9pt;mso-wrap-distance-top:0;mso-wrap-distance-right:9pt;mso-wrap-distance-bottom:0;mso-position-horizontal:absolute;mso-position-horizontal-relative:text;mso-position-vertical:absolute;mso-position-vertical-relative:text" from="-15.3pt,-67.9pt" to="172.95pt,-67.85pt" o:gfxdata="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" strokeweight="2pt">
               <v:stroke startarrowwidth="narrow" startarrowlength="short" endarrowwidth="narrow" endarrowlength="short"/>
@@ -7726,7 +7767,7 @@
             </wp:anchor>
           </w:drawing>
         </mc:Choice>
-        <mc:Fallback xmlns:mo="http://schemas.microsoft.com/office/mac/office/2008/main" xmlns:mv="urn:schemas-microsoft-com:mac:vml" xmlns:w16se="http://schemas.microsoft.com/office/word/2015/wordml/symex" xmlns:w16sdtdh="http://schemas.microsoft.com/office/word/2020/wordml/sdtdatahash" xmlns:w16="http://schemas.microsoft.com/office/word/2018/wordml" xmlns:w16cid="http://schemas.microsoft.com/office/word/2016/wordml/cid" xmlns:w16cex="http://schemas.microsoft.com/office/word/2018/wordml/cex" xmlns:w15="http://schemas.microsoft.com/office/word/2012/wordml" xmlns:am3d="http://schemas.microsoft.com/office/drawing/2017/model3d" xmlns:aink="http://schemas.microsoft.com/office/drawing/2016/ink" xmlns:cx8="http://schemas.microsoft.com/office/drawing/2016/5/14/chartex" xmlns:cx7="http://schemas.microsoft.com/office/drawing/2016/5/13/chartex" xmlns:cx6="http://schemas.microsoft.com/office/drawing/2016/5/12/chartex" xmlns:cx5="http://schemas.microsoft.com/office/drawing/2016/5/11/chartex" xmlns:cx4="http://schemas.microsoft.com/office/drawing/2016/5/10/chartex" xmlns:cx3="http://schemas.microsoft.com/office/drawing/2016/5/9/chartex" xmlns:cx2="http://schemas.microsoft.com/office/drawing/2015/10/21/chartex" xmlns:cx1="http://schemas.microsoft.com/office/drawing/2015/9/8/chartex" xmlns:cx="http://schemas.microsoft.com/office/drawing/2014/chartex">
+        <mc:Fallback xmlns:cx="http://schemas.microsoft.com/office/drawing/2014/chartex" xmlns:cx1="http://schemas.microsoft.com/office/drawing/2015/9/8/chartex" xmlns:cx2="http://schemas.microsoft.com/office/drawing/2015/10/21/chartex" xmlns:cx3="http://schemas.microsoft.com/office/drawing/2016/5/9/chartex" xmlns:cx4="http://schemas.microsoft.com/office/drawing/2016/5/10/chartex" xmlns:cx5="http://schemas.microsoft.com/office/drawing/2016/5/11/chartex" xmlns:cx6="http://schemas.microsoft.com/office/drawing/2016/5/12/chartex" xmlns:cx7="http://schemas.microsoft.com/office/drawing/2016/5/13/chartex" xmlns:cx8="http://schemas.microsoft.com/office/drawing/2016/5/14/chartex" xmlns:aink="http://schemas.microsoft.com/office/drawing/2016/ink" xmlns:am3d="http://schemas.microsoft.com/office/drawing/2017/model3d" xmlns:w15="http://schemas.microsoft.com/office/word/2012/wordml" xmlns:w16cex="http://schemas.microsoft.com/office/word/2018/wordml/cex" xmlns:w16cid="http://schemas.microsoft.com/office/word/2016/wordml/cid" xmlns:w16="http://schemas.microsoft.com/office/word/2018/wordml" xmlns:w16sdtdh="http://schemas.microsoft.com/office/word/2020/wordml/sdtdatahash" xmlns:w16se="http://schemas.microsoft.com/office/word/2015/wordml/symex" xmlns:mv="urn:schemas-microsoft-com:mac:vml" xmlns:mo="http://schemas.microsoft.com/office/mac/office/2008/main">
           <w:pict>
             <v:line w14:anchorId="043AC2AD" id="Line_x0020_65" o:spid="_x0000_s1026" style="position:absolute;z-index:251618304;visibility:visible;mso-wrap-style:square;mso-wrap-distance-left:9pt;mso-wrap-distance-top:0;mso-wrap-distance-right:9pt;mso-wrap-distance-bottom:0;mso-position-horizontal:absolute;mso-position-horizontal-relative:text;mso-position-vertical:absolute;mso-position-vertical-relative:text" from="172.35pt,-95.55pt" to="172.4pt,18.3pt" o:gfxdata="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" strokeweight="2pt">
               <v:stroke startarrowwidth="narrow" startarrowlength="short" endarrowwidth="narrow" endarrowlength="short"/>
@@ -7795,7 +7836,7 @@
             </wp:anchor>
           </w:drawing>
         </mc:Choice>
-        <mc:Fallback xmlns:mo="http://schemas.microsoft.com/office/mac/office/2008/main" xmlns:mv="urn:schemas-microsoft-com:mac:vml" xmlns:w16se="http://schemas.microsoft.com/office/word/2015/wordml/symex" xmlns:w16sdtdh="http://schemas.microsoft.com/office/word/2020/wordml/sdtdatahash" xmlns:w16="http://schemas.microsoft.com/office/word/2018/wordml" xmlns:w16cid="http://schemas.microsoft.com/office/word/2016/wordml/cid" xmlns:w16cex="http://schemas.microsoft.com/office/word/2018/wordml/cex" xmlns:w15="http://schemas.microsoft.com/office/word/2012/wordml" xmlns:am3d="http://schemas.microsoft.com/office/drawing/2017/model3d" xmlns:aink="http://schemas.microsoft.com/office/drawing/2016/ink" xmlns:cx8="http://schemas.microsoft.com/office/drawing/2016/5/14/chartex" xmlns:cx7="http://schemas.microsoft.com/office/drawing/2016/5/13/chartex" xmlns:cx6="http://schemas.microsoft.com/office/drawing/2016/5/12/chartex" xmlns:cx5="http://schemas.microsoft.com/office/drawing/2016/5/11/chartex" xmlns:cx4="http://schemas.microsoft.com/office/drawing/2016/5/10/chartex" xmlns:cx3="http://schemas.microsoft.com/office/drawing/2016/5/9/chartex" xmlns:cx2="http://schemas.microsoft.com/office/drawing/2015/10/21/chartex" xmlns:cx1="http://schemas.microsoft.com/office/drawing/2015/9/8/chartex" xmlns:cx="http://schemas.microsoft.com/office/drawing/2014/chartex">
+        <mc:Fallback xmlns:cx="http://schemas.microsoft.com/office/drawing/2014/chartex" xmlns:cx1="http://schemas.microsoft.com/office/drawing/2015/9/8/chartex" xmlns:cx2="http://schemas.microsoft.com/office/drawing/2015/10/21/chartex" xmlns:cx3="http://schemas.microsoft.com/office/drawing/2016/5/9/chartex" xmlns:cx4="http://schemas.microsoft.com/office/drawing/2016/5/10/chartex" xmlns:cx5="http://schemas.microsoft.com/office/drawing/2016/5/11/chartex" xmlns:cx6="http://schemas.microsoft.com/office/drawing/2016/5/12/chartex" xmlns:cx7="http://schemas.microsoft.com/office/drawing/2016/5/13/chartex" xmlns:cx8="http://schemas.microsoft.com/office/drawing/2016/5/14/chartex" xmlns:aink="http://schemas.microsoft.com/office/drawing/2016/ink" xmlns:am3d="http://schemas.microsoft.com/office/drawing/2017/model3d" xmlns:w15="http://schemas.microsoft.com/office/word/2012/wordml" xmlns:w16cex="http://schemas.microsoft.com/office/word/2018/wordml/cex" xmlns:w16cid="http://schemas.microsoft.com/office/word/2016/wordml/cid" xmlns:w16="http://schemas.microsoft.com/office/word/2018/wordml" xmlns:w16sdtdh="http://schemas.microsoft.com/office/word/2020/wordml/sdtdatahash" xmlns:w16se="http://schemas.microsoft.com/office/word/2015/wordml/symex" xmlns:mv="urn:schemas-microsoft-com:mac:vml" xmlns:mo="http://schemas.microsoft.com/office/mac/office/2008/main">
           <w:pict>
             <v:line w14:anchorId="003C5C6B" id="Line_x0020_66" o:spid="_x0000_s1026" style="position:absolute;z-index:251619328;visibility:visible;mso-wrap-style:square;mso-wrap-distance-left:9pt;mso-wrap-distance-top:0;mso-wrap-distance-right:9pt;mso-wrap-distance-bottom:0;mso-position-horizontal:absolute;mso-position-horizontal-relative:text;mso-position-vertical:absolute;mso-position-vertical-relative:text" from="364.2pt,-21.4pt" to="504.8pt,-21.35pt" o:gfxdata="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" strokeweight="2pt">
               <v:stroke startarrowwidth="narrow" startarrowlength="short" endarrowwidth="narrow" endarrowlength="short"/>
@@ -7864,7 +7905,7 @@
             </wp:anchor>
           </w:drawing>
         </mc:Choice>
-        <mc:Fallback xmlns:mo="http://schemas.microsoft.com/office/mac/office/2008/main" xmlns:mv="urn:schemas-microsoft-com:mac:vml" xmlns:w16se="http://schemas.microsoft.com/office/word/2015/wordml/symex" xmlns:w16sdtdh="http://schemas.microsoft.com/office/word/2020/wordml/sdtdatahash" xmlns:w16="http://schemas.microsoft.com/office/word/2018/wordml" xmlns:w16cid="http://schemas.microsoft.com/office/word/2016/wordml/cid" xmlns:w16cex="http://schemas.microsoft.com/office/word/2018/wordml/cex" xmlns:w15="http://schemas.microsoft.com/office/word/2012/wordml" xmlns:am3d="http://schemas.microsoft.com/office/drawing/2017/model3d" xmlns:aink="http://schemas.microsoft.com/office/drawing/2016/ink" xmlns:cx8="http://schemas.microsoft.com/office/drawing/2016/5/14/chartex" xmlns:cx7="http://schemas.microsoft.com/office/drawing/2016/5/13/chartex" xmlns:cx6="http://schemas.microsoft.com/office/drawing/2016/5/12/chartex" xmlns:cx5="http://schemas.microsoft.com/office/drawing/2016/5/11/chartex" xmlns:cx4="http://schemas.microsoft.com/office/drawing/2016/5/10/chartex" xmlns:cx3="http://schemas.microsoft.com/office/drawing/2016/5/9/chartex" xmlns:cx2="http://schemas.microsoft.com/office/drawing/2015/10/21/chartex" xmlns:cx1="http://schemas.microsoft.com/office/drawing/2015/9/8/chartex" xmlns:cx="http://schemas.microsoft.com/office/drawing/2014/chartex">
+        <mc:Fallback xmlns:cx="http://schemas.microsoft.com/office/drawing/2014/chartex" xmlns:cx1="http://schemas.microsoft.com/office/drawing/2015/9/8/chartex" xmlns:cx2="http://schemas.microsoft.com/office/drawing/2015/10/21/chartex" xmlns:cx3="http://schemas.microsoft.com/office/drawing/2016/5/9/chartex" xmlns:cx4="http://schemas.microsoft.com/office/drawing/2016/5/10/chartex" xmlns:cx5="http://schemas.microsoft.com/office/drawing/2016/5/11/chartex" xmlns:cx6="http://schemas.microsoft.com/office/drawing/2016/5/12/chartex" xmlns:cx7="http://schemas.microsoft.com/office/drawing/2016/5/13/chartex" xmlns:cx8="http://schemas.microsoft.com/office/drawing/2016/5/14/chartex" xmlns:aink="http://schemas.microsoft.com/office/drawing/2016/ink" xmlns:am3d="http://schemas.microsoft.com/office/drawing/2017/model3d" xmlns:w15="http://schemas.microsoft.com/office/word/2012/wordml" xmlns:w16cex="http://schemas.microsoft.com/office/word/2018/wordml/cex" xmlns:w16cid="http://schemas.microsoft.com/office/word/2016/wordml/cid" xmlns:w16="http://schemas.microsoft.com/office/word/2018/wordml" xmlns:w16sdtdh="http://schemas.microsoft.com/office/word/2020/wordml/sdtdatahash" xmlns:w16se="http://schemas.microsoft.com/office/word/2015/wordml/symex" xmlns:mv="urn:schemas-microsoft-com:mac:vml" xmlns:mo="http://schemas.microsoft.com/office/mac/office/2008/main">
           <w:pict>
             <v:line w14:anchorId="62F7CDBA" id="Line_x0020_67" o:spid="_x0000_s1026" style="position:absolute;z-index:251620352;visibility:visible;mso-wrap-style:square;mso-wrap-distance-left:9pt;mso-wrap-distance-top:0;mso-wrap-distance-right:9pt;mso-wrap-distance-bottom:0;mso-position-horizontal:absolute;mso-position-horizontal-relative:text;mso-position-vertical:absolute;mso-position-vertical-relative:text" from="364.7pt,-36.2pt" to="504.8pt,-36.15pt" o:gfxdata="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" strokeweight="2pt">
               <v:stroke startarrowwidth="narrow" startarrowlength="short" endarrowwidth="narrow" endarrowlength="short"/>
@@ -7933,7 +7974,7 @@
             </wp:anchor>
           </w:drawing>
         </mc:Choice>
-        <mc:Fallback xmlns:mo="http://schemas.microsoft.com/office/mac/office/2008/main" xmlns:mv="urn:schemas-microsoft-com:mac:vml" xmlns:w16se="http://schemas.microsoft.com/office/word/2015/wordml/symex" xmlns:w16sdtdh="http://schemas.microsoft.com/office/word/2020/wordml/sdtdatahash" xmlns:w16="http://schemas.microsoft.com/office/word/2018/wordml" xmlns:w16cid="http://schemas.microsoft.com/office/word/2016/wordml/cid" xmlns:w16cex="http://schemas.microsoft.com/office/word/2018/wordml/cex" xmlns:w15="http://schemas.microsoft.com/office/word/2012/wordml" xmlns:am3d="http://schemas.microsoft.com/office/drawing/2017/model3d" xmlns:aink="http://schemas.microsoft.com/office/drawing/2016/ink" xmlns:cx8="http://schemas.microsoft.com/office/drawing/2016/5/14/chartex" xmlns:cx7="http://schemas.microsoft.com/office/drawing/2016/5/13/chartex" xmlns:cx6="http://schemas.microsoft.com/office/drawing/2016/5/12/chartex" xmlns:cx5="http://schemas.microsoft.com/office/drawing/2016/5/11/chartex" xmlns:cx4="http://schemas.microsoft.com/office/drawing/2016/5/10/chartex" xmlns:cx3="http://schemas.microsoft.com/office/drawing/2016/5/9/chartex" xmlns:cx2="http://schemas.microsoft.com/office/drawing/2015/10/21/chartex" xmlns:cx1="http://schemas.microsoft.com/office/drawing/2015/9/8/chartex" xmlns:cx="http://schemas.microsoft.com/office/drawing/2014/chartex">
+        <mc:Fallback xmlns:cx="http://schemas.microsoft.com/office/drawing/2014/chartex" xmlns:cx1="http://schemas.microsoft.com/office/drawing/2015/9/8/chartex" xmlns:cx2="http://schemas.microsoft.com/office/drawing/2015/10/21/chartex" xmlns:cx3="http://schemas.microsoft.com/office/drawing/2016/5/9/chartex" xmlns:cx4="http://schemas.microsoft.com/office/drawing/2016/5/10/chartex" xmlns:cx5="http://schemas.microsoft.com/office/drawing/2016/5/11/chartex" xmlns:cx6="http://schemas.microsoft.com/office/drawing/2016/5/12/chartex" xmlns:cx7="http://schemas.microsoft.com/office/drawing/2016/5/13/chartex" xmlns:cx8="http://schemas.microsoft.com/office/drawing/2016/5/14/chartex" xmlns:aink="http://schemas.microsoft.com/office/drawing/2016/ink" xmlns:am3d="http://schemas.microsoft.com/office/drawing/2017/model3d" xmlns:w15="http://schemas.microsoft.com/office/word/2012/wordml" xmlns:w16cex="http://schemas.microsoft.com/office/word/2018/wordml/cex" xmlns:w16cid="http://schemas.microsoft.com/office/word/2016/wordml/cid" xmlns:w16="http://schemas.microsoft.com/office/word/2018/wordml" xmlns:w16sdtdh="http://schemas.microsoft.com/office/word/2020/wordml/sdtdatahash" xmlns:w16se="http://schemas.microsoft.com/office/word/2015/wordml/symex" xmlns:mv="urn:schemas-microsoft-com:mac:vml" xmlns:mo="http://schemas.microsoft.com/office/mac/office/2008/main">
           <w:pict>
             <v:line w14:anchorId="2D7960BE" id="Line_x0020_68" o:spid="_x0000_s1026" style="position:absolute;z-index:251621376;visibility:visible;mso-wrap-style:square;mso-wrap-distance-left:9pt;mso-wrap-distance-top:0;mso-wrap-distance-right:9pt;mso-wrap-distance-bottom:0;mso-position-horizontal:absolute;mso-position-horizontal-relative:text;mso-position-vertical:absolute;mso-position-vertical-relative:text" from="7.95pt,-95.55pt" to="8pt,-54.85pt" o:gfxdata="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" strokeweight="2pt">
               <v:stroke startarrowwidth="narrow" startarrowlength="short" endarrowwidth="narrow" endarrowlength="short"/>
@@ -8002,7 +8043,7 @@
             </wp:anchor>
           </w:drawing>
         </mc:Choice>
-        <mc:Fallback xmlns:mo="http://schemas.microsoft.com/office/mac/office/2008/main" xmlns:mv="urn:schemas-microsoft-com:mac:vml" xmlns:w16se="http://schemas.microsoft.com/office/word/2015/wordml/symex" xmlns:w16sdtdh="http://schemas.microsoft.com/office/word/2020/wordml/sdtdatahash" xmlns:w16="http://schemas.microsoft.com/office/word/2018/wordml" xmlns:w16cid="http://schemas.microsoft.com/office/word/2016/wordml/cid" xmlns:w16cex="http://schemas.microsoft.com/office/word/2018/wordml/cex" xmlns:w15="http://schemas.microsoft.com/office/word/2012/wordml" xmlns:am3d="http://schemas.microsoft.com/office/drawing/2017/model3d" xmlns:aink="http://schemas.microsoft.com/office/drawing/2016/ink" xmlns:cx8="http://schemas.microsoft.com/office/drawing/2016/5/14/chartex" xmlns:cx7="http://schemas.microsoft.com/office/drawing/2016/5/13/chartex" xmlns:cx6="http://schemas.microsoft.com/office/drawing/2016/5/12/chartex" xmlns:cx5="http://schemas.microsoft.com/office/drawing/2016/5/11/chartex" xmlns:cx4="http://schemas.microsoft.com/office/drawing/2016/5/10/chartex" xmlns:cx3="http://schemas.microsoft.com/office/drawing/2016/5/9/chartex" xmlns:cx2="http://schemas.microsoft.com/office/drawing/2015/10/21/chartex" xmlns:cx1="http://schemas.microsoft.com/office/drawing/2015/9/8/chartex" xmlns:cx="http://schemas.microsoft.com/office/drawing/2014/chartex">
+        <mc:Fallback xmlns:cx="http://schemas.microsoft.com/office/drawing/2014/chartex" xmlns:cx1="http://schemas.microsoft.com/office/drawing/2015/9/8/chartex" xmlns:cx2="http://schemas.microsoft.com/office/drawing/2015/10/21/chartex" xmlns:cx3="http://schemas.microsoft.com/office/drawing/2016/5/9/chartex" xmlns:cx4="http://schemas.microsoft.com/office/drawing/2016/5/10/chartex" xmlns:cx5="http://schemas.microsoft.com/office/drawing/2016/5/11/chartex" xmlns:cx6="http://schemas.microsoft.com/office/drawing/2016/5/12/chartex" xmlns:cx7="http://schemas.microsoft.com/office/drawing/2016/5/13/chartex" xmlns:cx8="http://schemas.microsoft.com/office/drawing/2016/5/14/chartex" xmlns:aink="http://schemas.microsoft.com/office/drawing/2016/ink" xmlns:am3d="http://schemas.microsoft.com/office/drawing/2017/model3d" xmlns:w15="http://schemas.microsoft.com/office/word/2012/wordml" xmlns:w16cex="http://schemas.microsoft.com/office/word/2018/wordml/cex" xmlns:w16cid="http://schemas.microsoft.com/office/word/2016/wordml/cid" xmlns:w16="http://schemas.microsoft.com/office/word/2018/wordml" xmlns:w16sdtdh="http://schemas.microsoft.com/office/word/2020/wordml/sdtdatahash" xmlns:w16se="http://schemas.microsoft.com/office/word/2015/wordml/symex" xmlns:mv="urn:schemas-microsoft-com:mac:vml" xmlns:mo="http://schemas.microsoft.com/office/mac/office/2008/main">
           <w:pict>
             <v:line w14:anchorId="27449BBE" id="Line_x0020_69" o:spid="_x0000_s1026" style="position:absolute;z-index:251622400;visibility:visible;mso-wrap-style:square;mso-wrap-distance-left:9pt;mso-wrap-distance-top:0;mso-wrap-distance-right:9pt;mso-wrap-distance-bottom:0;mso-position-horizontal:absolute;mso-position-horizontal-relative:text;mso-position-vertical:absolute;mso-position-vertical-relative:text" from="36.3pt,-95.55pt" to="36.35pt,18.3pt" o:gfxdata="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" strokeweight="2pt">
               <v:stroke startarrowwidth="narrow" startarrowlength="short" endarrowwidth="narrow" endarrowlength="short"/>
@@ -8071,7 +8112,7 @@
             </wp:anchor>
           </w:drawing>
         </mc:Choice>
-        <mc:Fallback xmlns:mo="http://schemas.microsoft.com/office/mac/office/2008/main" xmlns:mv="urn:schemas-microsoft-com:mac:vml" xmlns:w16se="http://schemas.microsoft.com/office/word/2015/wordml/symex" xmlns:w16sdtdh="http://schemas.microsoft.com/office/word/2020/wordml/sdtdatahash" xmlns:w16="http://schemas.microsoft.com/office/word/2018/wordml" xmlns:w16cid="http://schemas.microsoft.com/office/word/2016/wordml/cid" xmlns:w16cex="http://schemas.microsoft.com/office/word/2018/wordml/cex" xmlns:w15="http://schemas.microsoft.com/office/word/2012/wordml" xmlns:am3d="http://schemas.microsoft.com/office/drawing/2017/model3d" xmlns:aink="http://schemas.microsoft.com/office/drawing/2016/ink" xmlns:cx8="http://schemas.microsoft.com/office/drawing/2016/5/14/chartex" xmlns:cx7="http://schemas.microsoft.com/office/drawing/2016/5/13/chartex" xmlns:cx6="http://schemas.microsoft.com/office/drawing/2016/5/12/chartex" xmlns:cx5="http://schemas.microsoft.com/office/drawing/2016/5/11/chartex" xmlns:cx4="http://schemas.microsoft.com/office/drawing/2016/5/10/chartex" xmlns:cx3="http://schemas.microsoft.com/office/drawing/2016/5/9/chartex" xmlns:cx2="http://schemas.microsoft.com/office/drawing/2015/10/21/chartex" xmlns:cx1="http://schemas.microsoft.com/office/drawing/2015/9/8/chartex" xmlns:cx="http://schemas.microsoft.com/office/drawing/2014/chartex">
+        <mc:Fallback xmlns:cx="http://schemas.microsoft.com/office/drawing/2014/chartex" xmlns:cx1="http://schemas.microsoft.com/office/drawing/2015/9/8/chartex" xmlns:cx2="http://schemas.microsoft.com/office/drawing/2015/10/21/chartex" xmlns:cx3="http://schemas.microsoft.com/office/drawing/2016/5/9/chartex" xmlns:cx4="http://schemas.microsoft.com/office/drawing/2016/5/10/chartex" xmlns:cx5="http://schemas.microsoft.com/office/drawing/2016/5/11/chartex" xmlns:cx6="http://schemas.microsoft.com/office/drawing/2016/5/12/chartex" xmlns:cx7="http://schemas.microsoft.com/office/drawing/2016/5/13/chartex" xmlns:cx8="http://schemas.microsoft.com/office/drawing/2016/5/14/chartex" xmlns:aink="http://schemas.microsoft.com/office/drawing/2016/ink" xmlns:am3d="http://schemas.microsoft.com/office/drawing/2017/model3d" xmlns:w15="http://schemas.microsoft.com/office/word/2012/wordml" xmlns:w16cex="http://schemas.microsoft.com/office/word/2018/wordml/cex" xmlns:w16cid="http://schemas.microsoft.com/office/word/2016/wordml/cid" xmlns:w16="http://schemas.microsoft.com/office/word/2018/wordml" xmlns:w16sdtdh="http://schemas.microsoft.com/office/word/2020/wordml/sdtdatahash" xmlns:w16se="http://schemas.microsoft.com/office/word/2015/wordml/symex" xmlns:mv="urn:schemas-microsoft-com:mac:vml" xmlns:mo="http://schemas.microsoft.com/office/mac/office/2008/main">
           <w:pict>
             <v:line w14:anchorId="4DE7D7B9" id="Line_x0020_70" o:spid="_x0000_s1026" style="position:absolute;z-index:251623424;visibility:visible;mso-wrap-style:square;mso-wrap-distance-left:9pt;mso-wrap-distance-top:0;mso-wrap-distance-right:9pt;mso-wrap-distance-bottom:0;mso-position-horizontal:absolute;mso-position-horizontal-relative:text;mso-position-vertical:absolute;mso-position-vertical-relative:text" from="101.5pt,-95.55pt" to="101.55pt,18.35pt" o:gfxdata="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" strokeweight="2pt">
               <v:stroke startarrowwidth="narrow" startarrowlength="short" endarrowwidth="narrow" endarrowlength="short"/>
@@ -8140,7 +8181,7 @@
             </wp:anchor>
           </w:drawing>
         </mc:Choice>
-        <mc:Fallback xmlns:mo="http://schemas.microsoft.com/office/mac/office/2008/main" xmlns:mv="urn:schemas-microsoft-com:mac:vml" xmlns:w16se="http://schemas.microsoft.com/office/word/2015/wordml/symex" xmlns:w16sdtdh="http://schemas.microsoft.com/office/word/2020/wordml/sdtdatahash" xmlns:w16="http://schemas.microsoft.com/office/word/2018/wordml" xmlns:w16cid="http://schemas.microsoft.com/office/word/2016/wordml/cid" xmlns:w16cex="http://schemas.microsoft.com/office/word/2018/wordml/cex" xmlns:w15="http://schemas.microsoft.com/office/word/2012/wordml" xmlns:am3d="http://schemas.microsoft.com/office/drawing/2017/model3d" xmlns:aink="http://schemas.microsoft.com/office/drawing/2016/ink" xmlns:cx8="http://schemas.microsoft.com/office/drawing/2016/5/14/chartex" xmlns:cx7="http://schemas.microsoft.com/office/drawing/2016/5/13/chartex" xmlns:cx6="http://schemas.microsoft.com/office/drawing/2016/5/12/chartex" xmlns:cx5="http://schemas.microsoft.com/office/drawing/2016/5/11/chartex" xmlns:cx4="http://schemas.microsoft.com/office/drawing/2016/5/10/chartex" xmlns:cx3="http://schemas.microsoft.com/office/drawing/2016/5/9/chartex" xmlns:cx2="http://schemas.microsoft.com/office/drawing/2015/10/21/chartex" xmlns:cx1="http://schemas.microsoft.com/office/drawing/2015/9/8/chartex" xmlns:cx="http://schemas.microsoft.com/office/drawing/2014/chartex">
+        <mc:Fallback xmlns:cx="http://schemas.microsoft.com/office/drawing/2014/chartex" xmlns:cx1="http://schemas.microsoft.com/office/drawing/2015/9/8/chartex" xmlns:cx2="http://schemas.microsoft.com/office/drawing/2015/10/21/chartex" xmlns:cx3="http://schemas.microsoft.com/office/drawing/2016/5/9/chartex" xmlns:cx4="http://schemas.microsoft.com/office/drawing/2016/5/10/chartex" xmlns:cx5="http://schemas.microsoft.com/office/drawing/2016/5/11/chartex" xmlns:cx6="http://schemas.microsoft.com/office/drawing/2016/5/12/chartex" xmlns:cx7="http://schemas.microsoft.com/office/drawing/2016/5/13/chartex" xmlns:cx8="http://schemas.microsoft.com/office/drawing/2016/5/14/chartex" xmlns:aink="http://schemas.microsoft.com/office/drawing/2016/ink" xmlns:am3d="http://schemas.microsoft.com/office/drawing/2017/model3d" xmlns:w15="http://schemas.microsoft.com/office/word/2012/wordml" xmlns:w16cex="http://schemas.microsoft.com/office/word/2018/wordml/cex" xmlns:w16cid="http://schemas.microsoft.com/office/word/2016/wordml/cid" xmlns:w16="http://schemas.microsoft.com/office/word/2018/wordml" xmlns:w16sdtdh="http://schemas.microsoft.com/office/word/2020/wordml/sdtdatahash" xmlns:w16se="http://schemas.microsoft.com/office/word/2015/wordml/symex" xmlns:mv="urn:schemas-microsoft-com:mac:vml" xmlns:mo="http://schemas.microsoft.com/office/mac/office/2008/main">
           <w:pict>
             <v:line w14:anchorId="5C9BD0F2" id="Line_x0020_71" o:spid="_x0000_s1026" style="position:absolute;z-index:251624448;visibility:visible;mso-wrap-style:square;mso-wrap-distance-left:9pt;mso-wrap-distance-top:0;mso-wrap-distance-right:9pt;mso-wrap-distance-bottom:0;mso-position-horizontal:absolute;mso-position-horizontal-relative:text;mso-position-vertical:absolute;mso-position-vertical-relative:text" from="142.3pt,-95.55pt" to="142.35pt,18.35pt" o:gfxdata="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" strokeweight="2pt">
               <v:stroke startarrowwidth="narrow" startarrowlength="short" endarrowwidth="narrow" endarrowlength="short"/>
@@ -8209,7 +8250,7 @@
             </wp:anchor>
           </w:drawing>
         </mc:Choice>
-        <mc:Fallback xmlns:mo="http://schemas.microsoft.com/office/mac/office/2008/main" xmlns:mv="urn:schemas-microsoft-com:mac:vml" xmlns:w16se="http://schemas.microsoft.com/office/word/2015/wordml/symex" xmlns:w16sdtdh="http://schemas.microsoft.com/office/word/2020/wordml/sdtdatahash" xmlns:w16="http://schemas.microsoft.com/office/word/2018/wordml" xmlns:w16cid="http://schemas.microsoft.com/office/word/2016/wordml/cid" xmlns:w16cex="http://schemas.microsoft.com/office/word/2018/wordml/cex" xmlns:w15="http://schemas.microsoft.com/office/word/2012/wordml" xmlns:am3d="http://schemas.microsoft.com/office/drawing/2017/model3d" xmlns:aink="http://schemas.microsoft.com/office/drawing/2016/ink" xmlns:cx8="http://schemas.microsoft.com/office/drawing/2016/5/14/chartex" xmlns:cx7="http://schemas.microsoft.com/office/drawing/2016/5/13/chartex" xmlns:cx6="http://schemas.microsoft.com/office/drawing/2016/5/12/chartex" xmlns:cx5="http://schemas.microsoft.com/office/drawing/2016/5/11/chartex" xmlns:cx4="http://schemas.microsoft.com/office/drawing/2016/5/10/chartex" xmlns:cx3="http://schemas.microsoft.com/office/drawing/2016/5/9/chartex" xmlns:cx2="http://schemas.microsoft.com/office/drawing/2015/10/21/chartex" xmlns:cx1="http://schemas.microsoft.com/office/drawing/2015/9/8/chartex" xmlns:cx="http://schemas.microsoft.com/office/drawing/2014/chartex">
+        <mc:Fallback xmlns:cx="http://schemas.microsoft.com/office/drawing/2014/chartex" xmlns:cx1="http://schemas.microsoft.com/office/drawing/2015/9/8/chartex" xmlns:cx2="http://schemas.microsoft.com/office/drawing/2015/10/21/chartex" xmlns:cx3="http://schemas.microsoft.com/office/drawing/2016/5/9/chartex" xmlns:cx4="http://schemas.microsoft.com/office/drawing/2016/5/10/chartex" xmlns:cx5="http://schemas.microsoft.com/office/drawing/2016/5/11/chartex" xmlns:cx6="http://schemas.microsoft.com/office/drawing/2016/5/12/chartex" xmlns:cx7="http://schemas.microsoft.com/office/drawing/2016/5/13/chartex" xmlns:cx8="http://schemas.microsoft.com/office/drawing/2016/5/14/chartex" xmlns:aink="http://schemas.microsoft.com/office/drawing/2016/ink" xmlns:am3d="http://schemas.microsoft.com/office/drawing/2017/model3d" xmlns:w15="http://schemas.microsoft.com/office/word/2012/wordml" xmlns:w16cex="http://schemas.microsoft.com/office/word/2018/wordml/cex" xmlns:w16cid="http://schemas.microsoft.com/office/word/2016/wordml/cid" xmlns:w16="http://schemas.microsoft.com/office/word/2018/wordml" xmlns:w16sdtdh="http://schemas.microsoft.com/office/word/2020/wordml/sdtdatahash" xmlns:w16se="http://schemas.microsoft.com/office/word/2015/wordml/symex" xmlns:mv="urn:schemas-microsoft-com:mac:vml" xmlns:mo="http://schemas.microsoft.com/office/mac/office/2008/main">
           <w:pict>
             <v:line w14:anchorId="01DC8940" id="Line_x0020_72" o:spid="_x0000_s1026" style="position:absolute;z-index:251625472;visibility:visible;mso-wrap-style:square;mso-wrap-distance-left:9pt;mso-wrap-distance-top:0;mso-wrap-distance-right:9pt;mso-wrap-distance-bottom:0;mso-position-horizontal:absolute;mso-position-horizontal-relative:text;mso-position-vertical:absolute;mso-position-vertical-relative:text" from="365.1pt,-53.6pt" to="365.15pt,17.6pt" o:gfxdata="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" strokeweight="2pt">
               <v:stroke startarrowwidth="narrow" startarrowlength="short" endarrowwidth="narrow" endarrowlength="short"/>
@@ -8278,7 +8319,7 @@
             </wp:anchor>
           </w:drawing>
         </mc:Choice>
-        <mc:Fallback xmlns:mo="http://schemas.microsoft.com/office/mac/office/2008/main" xmlns:mv="urn:schemas-microsoft-com:mac:vml" xmlns:w16se="http://schemas.microsoft.com/office/word/2015/wordml/symex" xmlns:w16sdtdh="http://schemas.microsoft.com/office/word/2020/wordml/sdtdatahash" xmlns:w16="http://schemas.microsoft.com/office/word/2018/wordml" xmlns:w16cid="http://schemas.microsoft.com/office/word/2016/wordml/cid" xmlns:w16cex="http://schemas.microsoft.com/office/word/2018/wordml/cex" xmlns:w15="http://schemas.microsoft.com/office/word/2012/wordml" xmlns:am3d="http://schemas.microsoft.com/office/drawing/2017/model3d" xmlns:aink="http://schemas.microsoft.com/office/drawing/2016/ink" xmlns:cx8="http://schemas.microsoft.com/office/drawing/2016/5/14/chartex" xmlns:cx7="http://schemas.microsoft.com/office/drawing/2016/5/13/chartex" xmlns:cx6="http://schemas.microsoft.com/office/drawing/2016/5/12/chartex" xmlns:cx5="http://schemas.microsoft.com/office/drawing/2016/5/11/chartex" xmlns:cx4="http://schemas.microsoft.com/office/drawing/2016/5/10/chartex" xmlns:cx3="http://schemas.microsoft.com/office/drawing/2016/5/9/chartex" xmlns:cx2="http://schemas.microsoft.com/office/drawing/2015/10/21/chartex" xmlns:cx1="http://schemas.microsoft.com/office/drawing/2015/9/8/chartex" xmlns:cx="http://schemas.microsoft.com/office/drawing/2014/chartex">
+        <mc:Fallback xmlns:cx="http://schemas.microsoft.com/office/drawing/2014/chartex" xmlns:cx1="http://schemas.microsoft.com/office/drawing/2015/9/8/chartex" xmlns:cx2="http://schemas.microsoft.com/office/drawing/2015/10/21/chartex" xmlns:cx3="http://schemas.microsoft.com/office/drawing/2016/5/9/chartex" xmlns:cx4="http://schemas.microsoft.com/office/drawing/2016/5/10/chartex" xmlns:cx5="http://schemas.microsoft.com/office/drawing/2016/5/11/chartex" xmlns:cx6="http://schemas.microsoft.com/office/drawing/2016/5/12/chartex" xmlns:cx7="http://schemas.microsoft.com/office/drawing/2016/5/13/chartex" xmlns:cx8="http://schemas.microsoft.com/office/drawing/2016/5/14/chartex" xmlns:aink="http://schemas.microsoft.com/office/drawing/2016/ink" xmlns:am3d="http://schemas.microsoft.com/office/drawing/2017/model3d" xmlns:w15="http://schemas.microsoft.com/office/word/2012/wordml" xmlns:w16cex="http://schemas.microsoft.com/office/word/2018/wordml/cex" xmlns:w16cid="http://schemas.microsoft.com/office/word/2016/wordml/cid" xmlns:w16="http://schemas.microsoft.com/office/word/2018/wordml" xmlns:w16sdtdh="http://schemas.microsoft.com/office/word/2020/wordml/sdtdatahash" xmlns:w16se="http://schemas.microsoft.com/office/word/2015/wordml/symex" xmlns:mv="urn:schemas-microsoft-com:mac:vml" xmlns:mo="http://schemas.microsoft.com/office/mac/office/2008/main">
           <w:pict>
             <v:line w14:anchorId="091BE3E1" id="Line_x0020_73" o:spid="_x0000_s1026" style="position:absolute;z-index:251626496;visibility:visible;mso-wrap-style:square;mso-wrap-distance-left:9pt;mso-wrap-distance-top:0;mso-wrap-distance-right:9pt;mso-wrap-distance-bottom:0;mso-position-horizontal:absolute;mso-position-horizontal-relative:text;mso-position-vertical:absolute;mso-position-vertical-relative:text" from="407.55pt,-54.45pt" to="407.6pt,-20.65pt" o:gfxdata="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" strokeweight="2pt">
               <v:stroke startarrowwidth="narrow" startarrowlength="short" endarrowwidth="narrow" endarrowlength="short"/>
@@ -8347,7 +8388,7 @@
             </wp:anchor>
           </w:drawing>
         </mc:Choice>
-        <mc:Fallback xmlns:mo="http://schemas.microsoft.com/office/mac/office/2008/main" xmlns:mv="urn:schemas-microsoft-com:mac:vml" xmlns:w16se="http://schemas.microsoft.com/office/word/2015/wordml/symex" xmlns:w16sdtdh="http://schemas.microsoft.com/office/word/2020/wordml/sdtdatahash" xmlns:w16="http://schemas.microsoft.com/office/word/2018/wordml" xmlns:w16cid="http://schemas.microsoft.com/office/word/2016/wordml/cid" xmlns:w16cex="http://schemas.microsoft.com/office/word/2018/wordml/cex" xmlns:w15="http://schemas.microsoft.com/office/word/2012/wordml" xmlns:am3d="http://schemas.microsoft.com/office/drawing/2017/model3d" xmlns:aink="http://schemas.microsoft.com/office/drawing/2016/ink" xmlns:cx8="http://schemas.microsoft.com/office/drawing/2016/5/14/chartex" xmlns:cx7="http://schemas.microsoft.com/office/drawing/2016/5/13/chartex" xmlns:cx6="http://schemas.microsoft.com/office/drawing/2016/5/12/chartex" xmlns:cx5="http://schemas.microsoft.com/office/drawing/2016/5/11/chartex" xmlns:cx4="http://schemas.microsoft.com/office/drawing/2016/5/10/chartex" xmlns:cx3="http://schemas.microsoft.com/office/drawing/2016/5/9/chartex" xmlns:cx2="http://schemas.microsoft.com/office/drawing/2015/10/21/chartex" xmlns:cx1="http://schemas.microsoft.com/office/drawing/2015/9/8/chartex" xmlns:cx="http://schemas.microsoft.com/office/drawing/2014/chartex">
+        <mc:Fallback xmlns:cx="http://schemas.microsoft.com/office/drawing/2014/chartex" xmlns:cx1="http://schemas.microsoft.com/office/drawing/2015/9/8/chartex" xmlns:cx2="http://schemas.microsoft.com/office/drawing/2015/10/21/chartex" xmlns:cx3="http://schemas.microsoft.com/office/drawing/2016/5/9/chartex" xmlns:cx4="http://schemas.microsoft.com/office/drawing/2016/5/10/chartex" xmlns:cx5="http://schemas.microsoft.com/office/drawing/2016/5/11/chartex" xmlns:cx6="http://schemas.microsoft.com/office/drawing/2016/5/12/chartex" xmlns:cx7="http://schemas.microsoft.com/office/drawing/2016/5/13/chartex" xmlns:cx8="http://schemas.microsoft.com/office/drawing/2016/5/14/chartex" xmlns:aink="http://schemas.microsoft.com/office/drawing/2016/ink" xmlns:am3d="http://schemas.microsoft.com/office/drawing/2017/model3d" xmlns:w15="http://schemas.microsoft.com/office/word/2012/wordml" xmlns:w16cex="http://schemas.microsoft.com/office/word/2018/wordml/cex" xmlns:w16cid="http://schemas.microsoft.com/office/word/2016/wordml/cid" xmlns:w16="http://schemas.microsoft.com/office/word/2018/wordml" xmlns:w16sdtdh="http://schemas.microsoft.com/office/word/2020/wordml/sdtdatahash" xmlns:w16se="http://schemas.microsoft.com/office/word/2015/wordml/symex" xmlns:mv="urn:schemas-microsoft-com:mac:vml" xmlns:mo="http://schemas.microsoft.com/office/mac/office/2008/main">
           <w:pict>
             <v:line w14:anchorId="2D6BB29E" id="Line_x0020_74" o:spid="_x0000_s1026" style="position:absolute;z-index:251627520;visibility:visible;mso-wrap-style:square;mso-wrap-distance-left:9pt;mso-wrap-distance-top:0;mso-wrap-distance-right:9pt;mso-wrap-distance-bottom:0;mso-position-horizontal:absolute;mso-position-horizontal-relative:text;mso-position-vertical:absolute;mso-position-vertical-relative:text" from="450.95pt,-54.45pt" to="451.65pt,-21.25pt" o:gfxdata="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" strokeweight="2pt">
               <v:stroke startarrowwidth="narrow" startarrowlength="short" endarrowwidth="narrow" endarrowlength="short"/>
@@ -8416,7 +8457,7 @@
             </wp:anchor>
           </w:drawing>
         </mc:Choice>
-        <mc:Fallback xmlns:mo="http://schemas.microsoft.com/office/mac/office/2008/main" xmlns:mv="urn:schemas-microsoft-com:mac:vml" xmlns:w16se="http://schemas.microsoft.com/office/word/2015/wordml/symex" xmlns:w16sdtdh="http://schemas.microsoft.com/office/word/2020/wordml/sdtdatahash" xmlns:w16="http://schemas.microsoft.com/office/word/2018/wordml" xmlns:w16cid="http://schemas.microsoft.com/office/word/2016/wordml/cid" xmlns:w16cex="http://schemas.microsoft.com/office/word/2018/wordml/cex" xmlns:w15="http://schemas.microsoft.com/office/word/2012/wordml" xmlns:am3d="http://schemas.microsoft.com/office/drawing/2017/model3d" xmlns:aink="http://schemas.microsoft.com/office/drawing/2016/ink" xmlns:cx8="http://schemas.microsoft.com/office/drawing/2016/5/14/chartex" xmlns:cx7="http://schemas.microsoft.com/office/drawing/2016/5/13/chartex" xmlns:cx6="http://schemas.microsoft.com/office/drawing/2016/5/12/chartex" xmlns:cx5="http://schemas.microsoft.com/office/drawing/2016/5/11/chartex" xmlns:cx4="http://schemas.microsoft.com/office/drawing/2016/5/10/chartex" xmlns:cx3="http://schemas.microsoft.com/office/drawing/2016/5/9/chartex" xmlns:cx2="http://schemas.microsoft.com/office/drawing/2015/10/21/chartex" xmlns:cx1="http://schemas.microsoft.com/office/drawing/2015/9/8/chartex" xmlns:cx="http://schemas.microsoft.com/office/drawing/2014/chartex">
+        <mc:Fallback xmlns:cx="http://schemas.microsoft.com/office/drawing/2014/chartex" xmlns:cx1="http://schemas.microsoft.com/office/drawing/2015/9/8/chartex" xmlns:cx2="http://schemas.microsoft.com/office/drawing/2015/10/21/chartex" xmlns:cx3="http://schemas.microsoft.com/office/drawing/2016/5/9/chartex" xmlns:cx4="http://schemas.microsoft.com/office/drawing/2016/5/10/chartex" xmlns:cx5="http://schemas.microsoft.com/office/drawing/2016/5/11/chartex" xmlns:cx6="http://schemas.microsoft.com/office/drawing/2016/5/12/chartex" xmlns:cx7="http://schemas.microsoft.com/office/drawing/2016/5/13/chartex" xmlns:cx8="http://schemas.microsoft.com/office/drawing/2016/5/14/chartex" xmlns:aink="http://schemas.microsoft.com/office/drawing/2016/ink" xmlns:am3d="http://schemas.microsoft.com/office/drawing/2017/model3d" xmlns:w15="http://schemas.microsoft.com/office/word/2012/wordml" xmlns:w16cex="http://schemas.microsoft.com/office/word/2018/wordml/cex" xmlns:w16cid="http://schemas.microsoft.com/office/word/2016/wordml/cid" xmlns:w16="http://schemas.microsoft.com/office/word/2018/wordml" xmlns:w16sdtdh="http://schemas.microsoft.com/office/word/2020/wordml/sdtdatahash" xmlns:w16se="http://schemas.microsoft.com/office/word/2015/wordml/symex" xmlns:mv="urn:schemas-microsoft-com:mac:vml" xmlns:mo="http://schemas.microsoft.com/office/mac/office/2008/main">
           <w:pict>
             <v:line w14:anchorId="01D16BC0" id="Line_x0020_75" o:spid="_x0000_s1026" style="position:absolute;z-index:251628544;visibility:visible;mso-wrap-style:square;mso-wrap-distance-left:9pt;mso-wrap-distance-top:0;mso-wrap-distance-right:9pt;mso-wrap-distance-bottom:0;mso-position-horizontal:absolute;mso-position-horizontal-relative:text;mso-position-vertical:absolute;mso-position-vertical-relative:text" from="379.25pt,-36.2pt" to="379.3pt,-21.95pt" o:gfxdata="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" strokeweight="1pt">
               <v:stroke startarrowwidth="narrow" startarrowlength="short" endarrowwidth="narrow" endarrowlength="short"/>
@@ -8485,7 +8526,7 @@
             </wp:anchor>
           </w:drawing>
         </mc:Choice>
-        <mc:Fallback xmlns:mo="http://schemas.microsoft.com/office/mac/office/2008/main" xmlns:mv="urn:schemas-microsoft-com:mac:vml" xmlns:w16se="http://schemas.microsoft.com/office/word/2015/wordml/symex" xmlns:w16sdtdh="http://schemas.microsoft.com/office/word/2020/wordml/sdtdatahash" xmlns:w16="http://schemas.microsoft.com/office/word/2018/wordml" xmlns:w16cid="http://schemas.microsoft.com/office/word/2016/wordml/cid" xmlns:w16cex="http://schemas.microsoft.com/office/word/2018/wordml/cex" xmlns:w15="http://schemas.microsoft.com/office/word/2012/wordml" xmlns:am3d="http://schemas.microsoft.com/office/drawing/2017/model3d" xmlns:aink="http://schemas.microsoft.com/office/drawing/2016/ink" xmlns:cx8="http://schemas.microsoft.com/office/drawing/2016/5/14/chartex" xmlns:cx7="http://schemas.microsoft.com/office/drawing/2016/5/13/chartex" xmlns:cx6="http://schemas.microsoft.com/office/drawing/2016/5/12/chartex" xmlns:cx5="http://schemas.microsoft.com/office/drawing/2016/5/11/chartex" xmlns:cx4="http://schemas.microsoft.com/office/drawing/2016/5/10/chartex" xmlns:cx3="http://schemas.microsoft.com/office/drawing/2016/5/9/chartex" xmlns:cx2="http://schemas.microsoft.com/office/drawing/2015/10/21/chartex" xmlns:cx1="http://schemas.microsoft.com/office/drawing/2015/9/8/chartex" xmlns:cx="http://schemas.microsoft.com/office/drawing/2014/chartex">
+        <mc:Fallback xmlns:cx="http://schemas.microsoft.com/office/drawing/2014/chartex" xmlns:cx1="http://schemas.microsoft.com/office/drawing/2015/9/8/chartex" xmlns:cx2="http://schemas.microsoft.com/office/drawing/2015/10/21/chartex" xmlns:cx3="http://schemas.microsoft.com/office/drawing/2016/5/9/chartex" xmlns:cx4="http://schemas.microsoft.com/office/drawing/2016/5/10/chartex" xmlns:cx5="http://schemas.microsoft.com/office/drawing/2016/5/11/chartex" xmlns:cx6="http://schemas.microsoft.com/office/drawing/2016/5/12/chartex" xmlns:cx7="http://schemas.microsoft.com/office/drawing/2016/5/13/chartex" xmlns:cx8="http://schemas.microsoft.com/office/drawing/2016/5/14/chartex" xmlns:aink="http://schemas.microsoft.com/office/drawing/2016/ink" xmlns:am3d="http://schemas.microsoft.com/office/drawing/2017/model3d" xmlns:w15="http://schemas.microsoft.com/office/word/2012/wordml" xmlns:w16cex="http://schemas.microsoft.com/office/word/2018/wordml/cex" xmlns:w16cid="http://schemas.microsoft.com/office/word/2016/wordml/cid" xmlns:w16="http://schemas.microsoft.com/office/word/2018/wordml" xmlns:w16sdtdh="http://schemas.microsoft.com/office/word/2020/wordml/sdtdatahash" xmlns:w16se="http://schemas.microsoft.com/office/word/2015/wordml/symex" xmlns:mv="urn:schemas-microsoft-com:mac:vml" xmlns:mo="http://schemas.microsoft.com/office/mac/office/2008/main">
           <w:pict>
             <v:line w14:anchorId="612B0FB4" id="Line_x0020_76" o:spid="_x0000_s1026" style="position:absolute;z-index:251629568;visibility:visible;mso-wrap-style:square;mso-wrap-distance-left:9pt;mso-wrap-distance-top:0;mso-wrap-distance-right:9pt;mso-wrap-distance-bottom:0;mso-position-horizontal:absolute;mso-position-horizontal-relative:text;mso-position-vertical:absolute;mso-position-vertical-relative:text" from="393.4pt,-36.2pt" to="393.45pt,-21.95pt" o:gfxdata="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" strokeweight="1pt">
               <v:stroke startarrowwidth="narrow" startarrowlength="short" endarrowwidth="narrow" endarrowlength="short"/>
@@ -8576,7 +8617,7 @@
             </wp:anchor>
           </w:drawing>
         </mc:Choice>
-        <mc:Fallback xmlns:w16se="http://schemas.microsoft.com/office/word/2015/wordml/symex" xmlns:w16sdtdh="http://schemas.microsoft.com/office/word/2020/wordml/sdtdatahash" xmlns:w16="http://schemas.microsoft.com/office/word/2018/wordml" xmlns:w16cid="http://schemas.microsoft.com/office/word/2016/wordml/cid" xmlns:w16cex="http://schemas.microsoft.com/office/word/2018/wordml/cex" xmlns:w15="http://schemas.microsoft.com/office/word/2012/wordml" xmlns:am3d="http://schemas.microsoft.com/office/drawing/2017/model3d" xmlns:aink="http://schemas.microsoft.com/office/drawing/2016/ink" xmlns:cx8="http://schemas.microsoft.com/office/drawing/2016/5/14/chartex" xmlns:cx7="http://schemas.microsoft.com/office/drawing/2016/5/13/chartex" xmlns:cx6="http://schemas.microsoft.com/office/drawing/2016/5/12/chartex" xmlns:cx5="http://schemas.microsoft.com/office/drawing/2016/5/11/chartex" xmlns:cx4="http://schemas.microsoft.com/office/drawing/2016/5/10/chartex" xmlns:cx3="http://schemas.microsoft.com/office/drawing/2016/5/9/chartex" xmlns:cx2="http://schemas.microsoft.com/office/drawing/2015/10/21/chartex" xmlns:cx1="http://schemas.microsoft.com/office/drawing/2015/9/8/chartex" xmlns:cx="http://schemas.microsoft.com/office/drawing/2014/chartex">
+        <mc:Fallback xmlns:cx="http://schemas.microsoft.com/office/drawing/2014/chartex" xmlns:cx1="http://schemas.microsoft.com/office/drawing/2015/9/8/chartex" xmlns:cx2="http://schemas.microsoft.com/office/drawing/2015/10/21/chartex" xmlns:cx3="http://schemas.microsoft.com/office/drawing/2016/5/9/chartex" xmlns:cx4="http://schemas.microsoft.com/office/drawing/2016/5/10/chartex" xmlns:cx5="http://schemas.microsoft.com/office/drawing/2016/5/11/chartex" xmlns:cx6="http://schemas.microsoft.com/office/drawing/2016/5/12/chartex" xmlns:cx7="http://schemas.microsoft.com/office/drawing/2016/5/13/chartex" xmlns:cx8="http://schemas.microsoft.com/office/drawing/2016/5/14/chartex" xmlns:aink="http://schemas.microsoft.com/office/drawing/2016/ink" xmlns:am3d="http://schemas.microsoft.com/office/drawing/2017/model3d" xmlns:w15="http://schemas.microsoft.com/office/word/2012/wordml" xmlns:w16cex="http://schemas.microsoft.com/office/word/2018/wordml/cex" xmlns:w16cid="http://schemas.microsoft.com/office/word/2016/wordml/cid" xmlns:w16="http://schemas.microsoft.com/office/word/2018/wordml" xmlns:w16sdtdh="http://schemas.microsoft.com/office/word/2020/wordml/sdtdatahash" xmlns:w16se="http://schemas.microsoft.com/office/word/2015/wordml/symex">
           <w:pict>
             <v:rect w14:anchorId="3E78874E" id="Rectangle 77" o:spid="_x0000_s1039" style="position:absolute;left:0;text-align:left;margin-left:173.1pt;margin-top:-94.45pt;width:332.2pt;height:39.25pt;z-index:251660288;visibility:visible;mso-wrap-style:square;mso-wrap-distance-left:9pt;mso-wrap-distance-top:0;mso-wrap-distance-right:9pt;mso-wrap-distance-bottom:0;mso-position-horizontal:absolute;mso-position-horizontal-relative:text;mso-position-vertical:absolute;mso-position-vertical-relative:text;v-text-anchor:top" o:gfxdata="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" filled="f" stroked="f" strokeweight="1pt">
               <v:textbox inset="1pt,1pt,1pt,1pt">
@@ -8692,7 +8733,7 @@
             </wp:anchor>
           </w:drawing>
         </mc:Choice>
-        <mc:Fallback xmlns:w16se="http://schemas.microsoft.com/office/word/2015/wordml/symex" xmlns:w16sdtdh="http://schemas.microsoft.com/office/word/2020/wordml/sdtdatahash" xmlns:w16="http://schemas.microsoft.com/office/word/2018/wordml" xmlns:w16cid="http://schemas.microsoft.com/office/word/2016/wordml/cid" xmlns:w16cex="http://schemas.microsoft.com/office/word/2018/wordml/cex" xmlns:w15="http://schemas.microsoft.com/office/word/2012/wordml" xmlns:am3d="http://schemas.microsoft.com/office/drawing/2017/model3d" xmlns:aink="http://schemas.microsoft.com/office/drawing/2016/ink" xmlns:cx8="http://schemas.microsoft.com/office/drawing/2016/5/14/chartex" xmlns:cx7="http://schemas.microsoft.com/office/drawing/2016/5/13/chartex" xmlns:cx6="http://schemas.microsoft.com/office/drawing/2016/5/12/chartex" xmlns:cx5="http://schemas.microsoft.com/office/drawing/2016/5/11/chartex" xmlns:cx4="http://schemas.microsoft.com/office/drawing/2016/5/10/chartex" xmlns:cx3="http://schemas.microsoft.com/office/drawing/2016/5/9/chartex" xmlns:cx2="http://schemas.microsoft.com/office/drawing/2015/10/21/chartex" xmlns:cx1="http://schemas.microsoft.com/office/drawing/2015/9/8/chartex" xmlns:cx="http://schemas.microsoft.com/office/drawing/2014/chartex">
+        <mc:Fallback xmlns:cx="http://schemas.microsoft.com/office/drawing/2014/chartex" xmlns:cx1="http://schemas.microsoft.com/office/drawing/2015/9/8/chartex" xmlns:cx2="http://schemas.microsoft.com/office/drawing/2015/10/21/chartex" xmlns:cx3="http://schemas.microsoft.com/office/drawing/2016/5/9/chartex" xmlns:cx4="http://schemas.microsoft.com/office/drawing/2016/5/10/chartex" xmlns:cx5="http://schemas.microsoft.com/office/drawing/2016/5/11/chartex" xmlns:cx6="http://schemas.microsoft.com/office/drawing/2016/5/12/chartex" xmlns:cx7="http://schemas.microsoft.com/office/drawing/2016/5/13/chartex" xmlns:cx8="http://schemas.microsoft.com/office/drawing/2016/5/14/chartex" xmlns:aink="http://schemas.microsoft.com/office/drawing/2016/ink" xmlns:am3d="http://schemas.microsoft.com/office/drawing/2017/model3d" xmlns:w15="http://schemas.microsoft.com/office/word/2012/wordml" xmlns:w16cex="http://schemas.microsoft.com/office/word/2018/wordml/cex" xmlns:w16cid="http://schemas.microsoft.com/office/word/2016/wordml/cid" xmlns:w16="http://schemas.microsoft.com/office/word/2018/wordml" xmlns:w16sdtdh="http://schemas.microsoft.com/office/word/2020/wordml/sdtdatahash" xmlns:w16se="http://schemas.microsoft.com/office/word/2015/wordml/symex">
           <w:pict>
             <v:rect w14:anchorId="10681A6E" id="Rectangle 78" o:spid="_x0000_s1040" style="position:absolute;left:0;text-align:left;margin-left:366.45pt;margin-top:-13.8pt;width:138.85pt;height:25.85pt;z-index:251661312;visibility:visible;mso-wrap-style:square;mso-wrap-distance-left:9pt;mso-wrap-distance-top:0;mso-wrap-distance-right:9pt;mso-wrap-distance-bottom:0;mso-position-horizontal:absolute;mso-position-horizontal-relative:text;mso-position-vertical:absolute;mso-position-vertical-relative:text;v-text-anchor:top" o:gfxdata="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" filled="f" stroked="f" strokeweight="1pt">
               <v:textbox inset="1pt,1pt,1pt,1pt">
@@ -8806,7 +8847,7 @@
             </wp:anchor>
           </w:drawing>
         </mc:Choice>
-        <mc:Fallback xmlns:w16se="http://schemas.microsoft.com/office/word/2015/wordml/symex" xmlns:w16sdtdh="http://schemas.microsoft.com/office/word/2020/wordml/sdtdatahash" xmlns:w16="http://schemas.microsoft.com/office/word/2018/wordml" xmlns:w16cid="http://schemas.microsoft.com/office/word/2016/wordml/cid" xmlns:w16cex="http://schemas.microsoft.com/office/word/2018/wordml/cex" xmlns:w15="http://schemas.microsoft.com/office/word/2012/wordml" xmlns:am3d="http://schemas.microsoft.com/office/drawing/2017/model3d" xmlns:aink="http://schemas.microsoft.com/office/drawing/2016/ink" xmlns:cx8="http://schemas.microsoft.com/office/drawing/2016/5/14/chartex" xmlns:cx7="http://schemas.microsoft.com/office/drawing/2016/5/13/chartex" xmlns:cx6="http://schemas.microsoft.com/office/drawing/2016/5/12/chartex" xmlns:cx5="http://schemas.microsoft.com/office/drawing/2016/5/11/chartex" xmlns:cx4="http://schemas.microsoft.com/office/drawing/2016/5/10/chartex" xmlns:cx3="http://schemas.microsoft.com/office/drawing/2016/5/9/chartex" xmlns:cx2="http://schemas.microsoft.com/office/drawing/2015/10/21/chartex" xmlns:cx1="http://schemas.microsoft.com/office/drawing/2015/9/8/chartex" xmlns:cx="http://schemas.microsoft.com/office/drawing/2014/chartex">
+        <mc:Fallback xmlns:cx="http://schemas.microsoft.com/office/drawing/2014/chartex" xmlns:cx1="http://schemas.microsoft.com/office/drawing/2015/9/8/chartex" xmlns:cx2="http://schemas.microsoft.com/office/drawing/2015/10/21/chartex" xmlns:cx3="http://schemas.microsoft.com/office/drawing/2016/5/9/chartex" xmlns:cx4="http://schemas.microsoft.com/office/drawing/2016/5/10/chartex" xmlns:cx5="http://schemas.microsoft.com/office/drawing/2016/5/11/chartex" xmlns:cx6="http://schemas.microsoft.com/office/drawing/2016/5/12/chartex" xmlns:cx7="http://schemas.microsoft.com/office/drawing/2016/5/13/chartex" xmlns:cx8="http://schemas.microsoft.com/office/drawing/2016/5/14/chartex" xmlns:aink="http://schemas.microsoft.com/office/drawing/2016/ink" xmlns:am3d="http://schemas.microsoft.com/office/drawing/2017/model3d" xmlns:w15="http://schemas.microsoft.com/office/word/2012/wordml" xmlns:w16cex="http://schemas.microsoft.com/office/word/2018/wordml/cex" xmlns:w16cid="http://schemas.microsoft.com/office/word/2016/wordml/cid" xmlns:w16="http://schemas.microsoft.com/office/word/2018/wordml" xmlns:w16sdtdh="http://schemas.microsoft.com/office/word/2020/wordml/sdtdatahash" xmlns:w16se="http://schemas.microsoft.com/office/word/2015/wordml/symex">
           <w:pict>
             <v:rect w14:anchorId="52BA1E85" id="Rectangle 79" o:spid="_x0000_s1041" style="position:absolute;left:0;text-align:left;margin-left:174.1pt;margin-top:-46.2pt;width:190.05pt;height:65.1pt;z-index:251662336;visibility:visible;mso-wrap-style:square;mso-wrap-distance-left:9pt;mso-wrap-distance-top:0;mso-wrap-distance-right:9pt;mso-wrap-distance-bottom:0;mso-position-horizontal:absolute;mso-position-horizontal-relative:text;mso-position-vertical:absolute;mso-position-vertical-relative:text;v-text-anchor:top" o:gfxdata="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" filled="f" stroked="f" strokeweight="1pt">
               <v:textbox inset="1pt,1pt,1pt,1pt">
@@ -8908,7 +8949,7 @@
             </wp:anchor>
           </w:drawing>
         </mc:Choice>
-        <mc:Fallback xmlns:w16se="http://schemas.microsoft.com/office/word/2015/wordml/symex" xmlns:w16sdtdh="http://schemas.microsoft.com/office/word/2020/wordml/sdtdatahash" xmlns:w16="http://schemas.microsoft.com/office/word/2018/wordml" xmlns:w16cid="http://schemas.microsoft.com/office/word/2016/wordml/cid" xmlns:w16cex="http://schemas.microsoft.com/office/word/2018/wordml/cex" xmlns:w15="http://schemas.microsoft.com/office/word/2012/wordml" xmlns:am3d="http://schemas.microsoft.com/office/drawing/2017/model3d" xmlns:aink="http://schemas.microsoft.com/office/drawing/2016/ink" xmlns:cx8="http://schemas.microsoft.com/office/drawing/2016/5/14/chartex" xmlns:cx7="http://schemas.microsoft.com/office/drawing/2016/5/13/chartex" xmlns:cx6="http://schemas.microsoft.com/office/drawing/2016/5/12/chartex" xmlns:cx5="http://schemas.microsoft.com/office/drawing/2016/5/11/chartex" xmlns:cx4="http://schemas.microsoft.com/office/drawing/2016/5/10/chartex" xmlns:cx3="http://schemas.microsoft.com/office/drawing/2016/5/9/chartex" xmlns:cx2="http://schemas.microsoft.com/office/drawing/2015/10/21/chartex" xmlns:cx1="http://schemas.microsoft.com/office/drawing/2015/9/8/chartex" xmlns:cx="http://schemas.microsoft.com/office/drawing/2014/chartex">
+        <mc:Fallback xmlns:cx="http://schemas.microsoft.com/office/drawing/2014/chartex" xmlns:cx1="http://schemas.microsoft.com/office/drawing/2015/9/8/chartex" xmlns:cx2="http://schemas.microsoft.com/office/drawing/2015/10/21/chartex" xmlns:cx3="http://schemas.microsoft.com/office/drawing/2016/5/9/chartex" xmlns:cx4="http://schemas.microsoft.com/office/drawing/2016/5/10/chartex" xmlns:cx5="http://schemas.microsoft.com/office/drawing/2016/5/11/chartex" xmlns:cx6="http://schemas.microsoft.com/office/drawing/2016/5/12/chartex" xmlns:cx7="http://schemas.microsoft.com/office/drawing/2016/5/13/chartex" xmlns:cx8="http://schemas.microsoft.com/office/drawing/2016/5/14/chartex" xmlns:aink="http://schemas.microsoft.com/office/drawing/2016/ink" xmlns:am3d="http://schemas.microsoft.com/office/drawing/2017/model3d" xmlns:w15="http://schemas.microsoft.com/office/word/2012/wordml" xmlns:w16cex="http://schemas.microsoft.com/office/word/2018/wordml/cex" xmlns:w16cid="http://schemas.microsoft.com/office/word/2016/wordml/cid" xmlns:w16="http://schemas.microsoft.com/office/word/2018/wordml" xmlns:w16sdtdh="http://schemas.microsoft.com/office/word/2020/wordml/sdtdatahash" xmlns:w16se="http://schemas.microsoft.com/office/word/2015/wordml/symex">
           <w:pict>
             <v:rect w14:anchorId="1A05183E" id="Rectangle 80" o:spid="_x0000_s1042" style="position:absolute;left:0;text-align:left;margin-left:366.45pt;margin-top:-35.1pt;width:40.15pt;height:14.35pt;z-index:251663360;visibility:visible;mso-wrap-style:square;mso-wrap-distance-left:9pt;mso-wrap-distance-top:0;mso-wrap-distance-right:9pt;mso-wrap-distance-bottom:0;mso-position-horizontal:absolute;mso-position-horizontal-relative:text;mso-position-vertical:absolute;mso-position-vertical-relative:text;v-text-anchor:top" o:gfxdata="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" filled="f" stroked="f" strokeweight="1pt">
               <v:textbox inset="1pt,1pt,1pt,1pt">
@@ -9019,7 +9060,7 @@
             </wp:anchor>
           </w:drawing>
         </mc:Choice>
-        <mc:Fallback xmlns:w16se="http://schemas.microsoft.com/office/word/2015/wordml/symex" xmlns:w16sdtdh="http://schemas.microsoft.com/office/word/2020/wordml/sdtdatahash" xmlns:w16="http://schemas.microsoft.com/office/word/2018/wordml" xmlns:w16cid="http://schemas.microsoft.com/office/word/2016/wordml/cid" xmlns:w16cex="http://schemas.microsoft.com/office/word/2018/wordml/cex" xmlns:w15="http://schemas.microsoft.com/office/word/2012/wordml" xmlns:am3d="http://schemas.microsoft.com/office/drawing/2017/model3d" xmlns:aink="http://schemas.microsoft.com/office/drawing/2016/ink" xmlns:cx8="http://schemas.microsoft.com/office/drawing/2016/5/14/chartex" xmlns:cx7="http://schemas.microsoft.com/office/drawing/2016/5/13/chartex" xmlns:cx6="http://schemas.microsoft.com/office/drawing/2016/5/12/chartex" xmlns:cx5="http://schemas.microsoft.com/office/drawing/2016/5/11/chartex" xmlns:cx4="http://schemas.microsoft.com/office/drawing/2016/5/10/chartex" xmlns:cx3="http://schemas.microsoft.com/office/drawing/2016/5/9/chartex" xmlns:cx2="http://schemas.microsoft.com/office/drawing/2015/10/21/chartex" xmlns:cx1="http://schemas.microsoft.com/office/drawing/2015/9/8/chartex" xmlns:cx="http://schemas.microsoft.com/office/drawing/2014/chartex">
+        <mc:Fallback xmlns:cx="http://schemas.microsoft.com/office/drawing/2014/chartex" xmlns:cx1="http://schemas.microsoft.com/office/drawing/2015/9/8/chartex" xmlns:cx2="http://schemas.microsoft.com/office/drawing/2015/10/21/chartex" xmlns:cx3="http://schemas.microsoft.com/office/drawing/2016/5/9/chartex" xmlns:cx4="http://schemas.microsoft.com/office/drawing/2016/5/10/chartex" xmlns:cx5="http://schemas.microsoft.com/office/drawing/2016/5/11/chartex" xmlns:cx6="http://schemas.microsoft.com/office/drawing/2016/5/12/chartex" xmlns:cx7="http://schemas.microsoft.com/office/drawing/2016/5/13/chartex" xmlns:cx8="http://schemas.microsoft.com/office/drawing/2016/5/14/chartex" xmlns:aink="http://schemas.microsoft.com/office/drawing/2016/ink" xmlns:am3d="http://schemas.microsoft.com/office/drawing/2017/model3d" xmlns:w15="http://schemas.microsoft.com/office/word/2012/wordml" xmlns:w16cex="http://schemas.microsoft.com/office/word/2018/wordml/cex" xmlns:w16cid="http://schemas.microsoft.com/office/word/2016/wordml/cid" xmlns:w16="http://schemas.microsoft.com/office/word/2018/wordml" xmlns:w16sdtdh="http://schemas.microsoft.com/office/word/2020/wordml/sdtdatahash" xmlns:w16se="http://schemas.microsoft.com/office/word/2015/wordml/symex">
           <w:pict>
             <v:rect w14:anchorId="4CC96EA5" id="Rectangle 81" o:spid="_x0000_s1043" style="position:absolute;left:0;text-align:left;margin-left:456.75pt;margin-top:-52.2pt;width:48.55pt;height:14.4pt;z-index:251664384;visibility:visible;mso-wrap-style:square;mso-wrap-distance-left:9pt;mso-wrap-distance-top:0;mso-wrap-distance-right:9pt;mso-wrap-distance-bottom:0;mso-position-horizontal:absolute;mso-position-horizontal-relative:text;mso-position-vertical:absolute;mso-position-vertical-relative:text;v-text-anchor:top" o:gfxdata="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" filled="f" stroked="f" strokeweight="1pt">
               <v:textbox inset="1pt,1pt,1pt,1pt">
@@ -9140,7 +9181,7 @@
             </wp:anchor>
           </w:drawing>
         </mc:Choice>
-        <mc:Fallback xmlns:w16se="http://schemas.microsoft.com/office/word/2015/wordml/symex" xmlns:w16sdtdh="http://schemas.microsoft.com/office/word/2020/wordml/sdtdatahash" xmlns:w16="http://schemas.microsoft.com/office/word/2018/wordml" xmlns:w16cid="http://schemas.microsoft.com/office/word/2016/wordml/cid" xmlns:w16cex="http://schemas.microsoft.com/office/word/2018/wordml/cex" xmlns:w15="http://schemas.microsoft.com/office/word/2012/wordml" xmlns:am3d="http://schemas.microsoft.com/office/drawing/2017/model3d" xmlns:aink="http://schemas.microsoft.com/office/drawing/2016/ink" xmlns:cx8="http://schemas.microsoft.com/office/drawing/2016/5/14/chartex" xmlns:cx7="http://schemas.microsoft.com/office/drawing/2016/5/13/chartex" xmlns:cx6="http://schemas.microsoft.com/office/drawing/2016/5/12/chartex" xmlns:cx5="http://schemas.microsoft.com/office/drawing/2016/5/11/chartex" xmlns:cx4="http://schemas.microsoft.com/office/drawing/2016/5/10/chartex" xmlns:cx3="http://schemas.microsoft.com/office/drawing/2016/5/9/chartex" xmlns:cx2="http://schemas.microsoft.com/office/drawing/2015/10/21/chartex" xmlns:cx1="http://schemas.microsoft.com/office/drawing/2015/9/8/chartex" xmlns:cx="http://schemas.microsoft.com/office/drawing/2014/chartex">
+        <mc:Fallback xmlns:cx="http://schemas.microsoft.com/office/drawing/2014/chartex" xmlns:cx1="http://schemas.microsoft.com/office/drawing/2015/9/8/chartex" xmlns:cx2="http://schemas.microsoft.com/office/drawing/2015/10/21/chartex" xmlns:cx3="http://schemas.microsoft.com/office/drawing/2016/5/9/chartex" xmlns:cx4="http://schemas.microsoft.com/office/drawing/2016/5/10/chartex" xmlns:cx5="http://schemas.microsoft.com/office/drawing/2016/5/11/chartex" xmlns:cx6="http://schemas.microsoft.com/office/drawing/2016/5/12/chartex" xmlns:cx7="http://schemas.microsoft.com/office/drawing/2016/5/13/chartex" xmlns:cx8="http://schemas.microsoft.com/office/drawing/2016/5/14/chartex" xmlns:aink="http://schemas.microsoft.com/office/drawing/2016/ink" xmlns:am3d="http://schemas.microsoft.com/office/drawing/2017/model3d" xmlns:w15="http://schemas.microsoft.com/office/word/2012/wordml" xmlns:w16cex="http://schemas.microsoft.com/office/word/2018/wordml/cex" xmlns:w16cid="http://schemas.microsoft.com/office/word/2016/wordml/cid" xmlns:w16="http://schemas.microsoft.com/office/word/2018/wordml" xmlns:w16sdtdh="http://schemas.microsoft.com/office/word/2020/wordml/sdtdatahash" xmlns:w16se="http://schemas.microsoft.com/office/word/2015/wordml/symex">
           <w:pict>
             <v:rect w14:anchorId="10B1385B" id="Rectangle 82" o:spid="_x0000_s1044" style="position:absolute;left:0;text-align:left;margin-left:413.65pt;margin-top:-52.2pt;width:40.15pt;height:14.4pt;z-index:251665408;visibility:visible;mso-wrap-style:square;mso-wrap-distance-left:9pt;mso-wrap-distance-top:0;mso-wrap-distance-right:9pt;mso-wrap-distance-bottom:0;mso-position-horizontal:absolute;mso-position-horizontal-relative:text;mso-position-vertical:absolute;mso-position-vertical-relative:text;v-text-anchor:top" o:gfxdata="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" filled="f" stroked="f" strokeweight="1pt">
               <v:textbox inset="1pt,1pt,1pt,1pt">
@@ -9265,7 +9306,7 @@
             </wp:anchor>
           </w:drawing>
         </mc:Choice>
-        <mc:Fallback xmlns:w16se="http://schemas.microsoft.com/office/word/2015/wordml/symex" xmlns:w16sdtdh="http://schemas.microsoft.com/office/word/2020/wordml/sdtdatahash" xmlns:w16="http://schemas.microsoft.com/office/word/2018/wordml" xmlns:w16cid="http://schemas.microsoft.com/office/word/2016/wordml/cid" xmlns:w16cex="http://schemas.microsoft.com/office/word/2018/wordml/cex" xmlns:w15="http://schemas.microsoft.com/office/word/2012/wordml" xmlns:am3d="http://schemas.microsoft.com/office/drawing/2017/model3d" xmlns:aink="http://schemas.microsoft.com/office/drawing/2016/ink" xmlns:cx8="http://schemas.microsoft.com/office/drawing/2016/5/14/chartex" xmlns:cx7="http://schemas.microsoft.com/office/drawing/2016/5/13/chartex" xmlns:cx6="http://schemas.microsoft.com/office/drawing/2016/5/12/chartex" xmlns:cx5="http://schemas.microsoft.com/office/drawing/2016/5/11/chartex" xmlns:cx4="http://schemas.microsoft.com/office/drawing/2016/5/10/chartex" xmlns:cx3="http://schemas.microsoft.com/office/drawing/2016/5/9/chartex" xmlns:cx2="http://schemas.microsoft.com/office/drawing/2015/10/21/chartex" xmlns:cx1="http://schemas.microsoft.com/office/drawing/2015/9/8/chartex" xmlns:cx="http://schemas.microsoft.com/office/drawing/2014/chartex">
+        <mc:Fallback xmlns:cx="http://schemas.microsoft.com/office/drawing/2014/chartex" xmlns:cx1="http://schemas.microsoft.com/office/drawing/2015/9/8/chartex" xmlns:cx2="http://schemas.microsoft.com/office/drawing/2015/10/21/chartex" xmlns:cx3="http://schemas.microsoft.com/office/drawing/2016/5/9/chartex" xmlns:cx4="http://schemas.microsoft.com/office/drawing/2016/5/10/chartex" xmlns:cx5="http://schemas.microsoft.com/office/drawing/2016/5/11/chartex" xmlns:cx6="http://schemas.microsoft.com/office/drawing/2016/5/12/chartex" xmlns:cx7="http://schemas.microsoft.com/office/drawing/2016/5/13/chartex" xmlns:cx8="http://schemas.microsoft.com/office/drawing/2016/5/14/chartex" xmlns:aink="http://schemas.microsoft.com/office/drawing/2016/ink" xmlns:am3d="http://schemas.microsoft.com/office/drawing/2017/model3d" xmlns:w15="http://schemas.microsoft.com/office/word/2012/wordml" xmlns:w16cex="http://schemas.microsoft.com/office/word/2018/wordml/cex" xmlns:w16cid="http://schemas.microsoft.com/office/word/2016/wordml/cid" xmlns:w16="http://schemas.microsoft.com/office/word/2018/wordml" xmlns:w16sdtdh="http://schemas.microsoft.com/office/word/2020/wordml/sdtdatahash" xmlns:w16se="http://schemas.microsoft.com/office/word/2015/wordml/symex">
           <w:pict>
             <v:rect w14:anchorId="403527F0" id="Rectangle 83" o:spid="_x0000_s1045" style="position:absolute;left:0;text-align:left;margin-left:368.1pt;margin-top:-52.1pt;width:40.15pt;height:14.4pt;z-index:251666432;visibility:visible;mso-wrap-style:square;mso-wrap-distance-left:9pt;mso-wrap-distance-top:0;mso-wrap-distance-right:9pt;mso-wrap-distance-bottom:0;mso-position-horizontal:absolute;mso-position-horizontal-relative:text;mso-position-vertical:absolute;mso-position-vertical-relative:text;v-text-anchor:top" o:gfxdata="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" filled="f" stroked="f" strokeweight="1pt">
               <v:textbox inset="1pt,1pt,1pt,1pt">
@@ -9605,7 +9646,7 @@
             </wp:anchor>
           </w:drawing>
         </mc:Choice>
-        <mc:Fallback xmlns:w16se="http://schemas.microsoft.com/office/word/2015/wordml/symex" xmlns:w16sdtdh="http://schemas.microsoft.com/office/word/2020/wordml/sdtdatahash" xmlns:w16="http://schemas.microsoft.com/office/word/2018/wordml" xmlns:w16cid="http://schemas.microsoft.com/office/word/2016/wordml/cid" xmlns:w16cex="http://schemas.microsoft.com/office/word/2018/wordml/cex" xmlns:w15="http://schemas.microsoft.com/office/word/2012/wordml" xmlns:am3d="http://schemas.microsoft.com/office/drawing/2017/model3d" xmlns:aink="http://schemas.microsoft.com/office/drawing/2016/ink" xmlns:cx8="http://schemas.microsoft.com/office/drawing/2016/5/14/chartex" xmlns:cx7="http://schemas.microsoft.com/office/drawing/2016/5/13/chartex" xmlns:cx6="http://schemas.microsoft.com/office/drawing/2016/5/12/chartex" xmlns:cx5="http://schemas.microsoft.com/office/drawing/2016/5/11/chartex" xmlns:cx4="http://schemas.microsoft.com/office/drawing/2016/5/10/chartex" xmlns:cx3="http://schemas.microsoft.com/office/drawing/2016/5/9/chartex" xmlns:cx2="http://schemas.microsoft.com/office/drawing/2015/10/21/chartex" xmlns:cx1="http://schemas.microsoft.com/office/drawing/2015/9/8/chartex" xmlns:cx="http://schemas.microsoft.com/office/drawing/2014/chartex">
+        <mc:Fallback xmlns:cx="http://schemas.microsoft.com/office/drawing/2014/chartex" xmlns:cx1="http://schemas.microsoft.com/office/drawing/2015/9/8/chartex" xmlns:cx2="http://schemas.microsoft.com/office/drawing/2015/10/21/chartex" xmlns:cx3="http://schemas.microsoft.com/office/drawing/2016/5/9/chartex" xmlns:cx4="http://schemas.microsoft.com/office/drawing/2016/5/10/chartex" xmlns:cx5="http://schemas.microsoft.com/office/drawing/2016/5/11/chartex" xmlns:cx6="http://schemas.microsoft.com/office/drawing/2016/5/12/chartex" xmlns:cx7="http://schemas.microsoft.com/office/drawing/2016/5/13/chartex" xmlns:cx8="http://schemas.microsoft.com/office/drawing/2016/5/14/chartex" xmlns:aink="http://schemas.microsoft.com/office/drawing/2016/ink" xmlns:am3d="http://schemas.microsoft.com/office/drawing/2017/model3d" xmlns:w15="http://schemas.microsoft.com/office/word/2012/wordml" xmlns:w16cex="http://schemas.microsoft.com/office/word/2018/wordml/cex" xmlns:w16cid="http://schemas.microsoft.com/office/word/2016/wordml/cid" xmlns:w16="http://schemas.microsoft.com/office/word/2018/wordml" xmlns:w16sdtdh="http://schemas.microsoft.com/office/word/2020/wordml/sdtdatahash" xmlns:w16se="http://schemas.microsoft.com/office/word/2015/wordml/symex">
           <w:pict>
             <v:rect w14:anchorId="5D434BDD" id="Rectangle 85" o:spid="_x0000_s1047" style="position:absolute;left:0;text-align:left;margin-left:-13.55pt;margin-top:-39.05pt;width:50.45pt;height:15.5pt;z-index:251668480;visibility:visible;mso-wrap-style:square;mso-wrap-distance-left:9pt;mso-wrap-distance-top:0;mso-wrap-distance-right:9pt;mso-wrap-distance-bottom:0;mso-position-horizontal:absolute;mso-position-horizontal-relative:text;mso-position-vertical:absolute;mso-position-vertical-relative:text;v-text-anchor:top" o:gfxdata="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" filled="f" stroked="f" strokeweight="1pt">
               <v:textbox inset="1pt,1pt,1pt,1pt">
@@ -9736,7 +9777,7 @@
             </wp:anchor>
           </w:drawing>
         </mc:Choice>
-        <mc:Fallback xmlns:w16se="http://schemas.microsoft.com/office/word/2015/wordml/symex" xmlns:w16sdtdh="http://schemas.microsoft.com/office/word/2020/wordml/sdtdatahash" xmlns:w16="http://schemas.microsoft.com/office/word/2018/wordml" xmlns:w16cid="http://schemas.microsoft.com/office/word/2016/wordml/cid" xmlns:w16cex="http://schemas.microsoft.com/office/word/2018/wordml/cex" xmlns:w15="http://schemas.microsoft.com/office/word/2012/wordml" xmlns:am3d="http://schemas.microsoft.com/office/drawing/2017/model3d" xmlns:aink="http://schemas.microsoft.com/office/drawing/2016/ink" xmlns:cx8="http://schemas.microsoft.com/office/drawing/2016/5/14/chartex" xmlns:cx7="http://schemas.microsoft.com/office/drawing/2016/5/13/chartex" xmlns:cx6="http://schemas.microsoft.com/office/drawing/2016/5/12/chartex" xmlns:cx5="http://schemas.microsoft.com/office/drawing/2016/5/11/chartex" xmlns:cx4="http://schemas.microsoft.com/office/drawing/2016/5/10/chartex" xmlns:cx3="http://schemas.microsoft.com/office/drawing/2016/5/9/chartex" xmlns:cx2="http://schemas.microsoft.com/office/drawing/2015/10/21/chartex" xmlns:cx1="http://schemas.microsoft.com/office/drawing/2015/9/8/chartex" xmlns:cx="http://schemas.microsoft.com/office/drawing/2014/chartex">
+        <mc:Fallback xmlns:cx="http://schemas.microsoft.com/office/drawing/2014/chartex" xmlns:cx1="http://schemas.microsoft.com/office/drawing/2015/9/8/chartex" xmlns:cx2="http://schemas.microsoft.com/office/drawing/2015/10/21/chartex" xmlns:cx3="http://schemas.microsoft.com/office/drawing/2016/5/9/chartex" xmlns:cx4="http://schemas.microsoft.com/office/drawing/2016/5/10/chartex" xmlns:cx5="http://schemas.microsoft.com/office/drawing/2016/5/11/chartex" xmlns:cx6="http://schemas.microsoft.com/office/drawing/2016/5/12/chartex" xmlns:cx7="http://schemas.microsoft.com/office/drawing/2016/5/13/chartex" xmlns:cx8="http://schemas.microsoft.com/office/drawing/2016/5/14/chartex" xmlns:aink="http://schemas.microsoft.com/office/drawing/2016/ink" xmlns:am3d="http://schemas.microsoft.com/office/drawing/2017/model3d" xmlns:w15="http://schemas.microsoft.com/office/word/2012/wordml" xmlns:w16cex="http://schemas.microsoft.com/office/word/2018/wordml/cex" xmlns:w16cid="http://schemas.microsoft.com/office/word/2016/wordml/cid" xmlns:w16="http://schemas.microsoft.com/office/word/2018/wordml" xmlns:w16sdtdh="http://schemas.microsoft.com/office/word/2020/wordml/sdtdatahash" xmlns:w16se="http://schemas.microsoft.com/office/word/2015/wordml/symex">
           <w:pict>
             <v:rect w14:anchorId="774BBDA5" id="Rectangle 86" o:spid="_x0000_s1048" style="position:absolute;left:0;text-align:left;margin-left:-13.55pt;margin-top:-53.65pt;width:47.35pt;height:15.55pt;z-index:251669504;visibility:visible;mso-wrap-style:square;mso-wrap-distance-left:9pt;mso-wrap-distance-top:0;mso-wrap-distance-right:9pt;mso-wrap-distance-bottom:0;mso-position-horizontal:absolute;mso-position-horizontal-relative:text;mso-position-vertical:absolute;mso-position-vertical-relative:text;v-text-anchor:top" o:gfxdata="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" filled="f" stroked="f" strokeweight="1pt">
               <v:textbox inset="1pt,1pt,1pt,1pt">
@@ -9865,7 +9906,7 @@
             </wp:anchor>
           </w:drawing>
         </mc:Choice>
-        <mc:Fallback xmlns:w16se="http://schemas.microsoft.com/office/word/2015/wordml/symex" xmlns:w16sdtdh="http://schemas.microsoft.com/office/word/2020/wordml/sdtdatahash" xmlns:w16="http://schemas.microsoft.com/office/word/2018/wordml" xmlns:w16cid="http://schemas.microsoft.com/office/word/2016/wordml/cid" xmlns:w16cex="http://schemas.microsoft.com/office/word/2018/wordml/cex" xmlns:w15="http://schemas.microsoft.com/office/word/2012/wordml" xmlns:am3d="http://schemas.microsoft.com/office/drawing/2017/model3d" xmlns:aink="http://schemas.microsoft.com/office/drawing/2016/ink" xmlns:cx8="http://schemas.microsoft.com/office/drawing/2016/5/14/chartex" xmlns:cx7="http://schemas.microsoft.com/office/drawing/2016/5/13/chartex" xmlns:cx6="http://schemas.microsoft.com/office/drawing/2016/5/12/chartex" xmlns:cx5="http://schemas.microsoft.com/office/drawing/2016/5/11/chartex" xmlns:cx4="http://schemas.microsoft.com/office/drawing/2016/5/10/chartex" xmlns:cx3="http://schemas.microsoft.com/office/drawing/2016/5/9/chartex" xmlns:cx2="http://schemas.microsoft.com/office/drawing/2015/10/21/chartex" xmlns:cx1="http://schemas.microsoft.com/office/drawing/2015/9/8/chartex" xmlns:cx="http://schemas.microsoft.com/office/drawing/2014/chartex">
+        <mc:Fallback xmlns:cx="http://schemas.microsoft.com/office/drawing/2014/chartex" xmlns:cx1="http://schemas.microsoft.com/office/drawing/2015/9/8/chartex" xmlns:cx2="http://schemas.microsoft.com/office/drawing/2015/10/21/chartex" xmlns:cx3="http://schemas.microsoft.com/office/drawing/2016/5/9/chartex" xmlns:cx4="http://schemas.microsoft.com/office/drawing/2016/5/10/chartex" xmlns:cx5="http://schemas.microsoft.com/office/drawing/2016/5/11/chartex" xmlns:cx6="http://schemas.microsoft.com/office/drawing/2016/5/12/chartex" xmlns:cx7="http://schemas.microsoft.com/office/drawing/2016/5/13/chartex" xmlns:cx8="http://schemas.microsoft.com/office/drawing/2016/5/14/chartex" xmlns:aink="http://schemas.microsoft.com/office/drawing/2016/ink" xmlns:am3d="http://schemas.microsoft.com/office/drawing/2017/model3d" xmlns:w15="http://schemas.microsoft.com/office/word/2012/wordml" xmlns:w16cex="http://schemas.microsoft.com/office/word/2018/wordml/cex" xmlns:w16cid="http://schemas.microsoft.com/office/word/2016/wordml/cid" xmlns:w16="http://schemas.microsoft.com/office/word/2018/wordml" xmlns:w16sdtdh="http://schemas.microsoft.com/office/word/2020/wordml/sdtdatahash" xmlns:w16se="http://schemas.microsoft.com/office/word/2015/wordml/symex">
           <w:pict>
             <v:rect w14:anchorId="3EA1211E" id="Rectangle 87" o:spid="_x0000_s1049" style="position:absolute;left:0;text-align:left;margin-left:36.3pt;margin-top:-10.2pt;width:72.7pt;height:15.35pt;z-index:251670528;visibility:visible;mso-wrap-style:square;mso-wrap-distance-left:9pt;mso-wrap-distance-top:0;mso-wrap-distance-right:9pt;mso-wrap-distance-bottom:0;mso-position-horizontal:absolute;mso-position-horizontal-relative:text;mso-position-vertical:absolute;mso-position-vertical-relative:text;v-text-anchor:top" o:gfxdata="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" filled="f" stroked="f" strokeweight="1pt">
               <v:textbox inset="1pt,1pt,1pt,1pt">
@@ -10010,7 +10051,7 @@
             </wp:anchor>
           </w:drawing>
         </mc:Choice>
-        <mc:Fallback xmlns:w16se="http://schemas.microsoft.com/office/word/2015/wordml/symex" xmlns:w16sdtdh="http://schemas.microsoft.com/office/word/2020/wordml/sdtdatahash" xmlns:w16="http://schemas.microsoft.com/office/word/2018/wordml" xmlns:w16cid="http://schemas.microsoft.com/office/word/2016/wordml/cid" xmlns:w16cex="http://schemas.microsoft.com/office/word/2018/wordml/cex" xmlns:w15="http://schemas.microsoft.com/office/word/2012/wordml" xmlns:am3d="http://schemas.microsoft.com/office/drawing/2017/model3d" xmlns:aink="http://schemas.microsoft.com/office/drawing/2016/ink" xmlns:cx8="http://schemas.microsoft.com/office/drawing/2016/5/14/chartex" xmlns:cx7="http://schemas.microsoft.com/office/drawing/2016/5/13/chartex" xmlns:cx6="http://schemas.microsoft.com/office/drawing/2016/5/12/chartex" xmlns:cx5="http://schemas.microsoft.com/office/drawing/2016/5/11/chartex" xmlns:cx4="http://schemas.microsoft.com/office/drawing/2016/5/10/chartex" xmlns:cx3="http://schemas.microsoft.com/office/drawing/2016/5/9/chartex" xmlns:cx2="http://schemas.microsoft.com/office/drawing/2015/10/21/chartex" xmlns:cx1="http://schemas.microsoft.com/office/drawing/2015/9/8/chartex" xmlns:cx="http://schemas.microsoft.com/office/drawing/2014/chartex">
+        <mc:Fallback xmlns:cx="http://schemas.microsoft.com/office/drawing/2014/chartex" xmlns:cx1="http://schemas.microsoft.com/office/drawing/2015/9/8/chartex" xmlns:cx2="http://schemas.microsoft.com/office/drawing/2015/10/21/chartex" xmlns:cx3="http://schemas.microsoft.com/office/drawing/2016/5/9/chartex" xmlns:cx4="http://schemas.microsoft.com/office/drawing/2016/5/10/chartex" xmlns:cx5="http://schemas.microsoft.com/office/drawing/2016/5/11/chartex" xmlns:cx6="http://schemas.microsoft.com/office/drawing/2016/5/12/chartex" xmlns:cx7="http://schemas.microsoft.com/office/drawing/2016/5/13/chartex" xmlns:cx8="http://schemas.microsoft.com/office/drawing/2016/5/14/chartex" xmlns:aink="http://schemas.microsoft.com/office/drawing/2016/ink" xmlns:am3d="http://schemas.microsoft.com/office/drawing/2017/model3d" xmlns:w15="http://schemas.microsoft.com/office/word/2012/wordml" xmlns:w16cex="http://schemas.microsoft.com/office/word/2018/wordml/cex" xmlns:w16cid="http://schemas.microsoft.com/office/word/2016/wordml/cid" xmlns:w16="http://schemas.microsoft.com/office/word/2018/wordml" xmlns:w16sdtdh="http://schemas.microsoft.com/office/word/2020/wordml/sdtdatahash" xmlns:w16se="http://schemas.microsoft.com/office/word/2015/wordml/symex">
           <w:pict>
             <v:rect w14:anchorId="412C4503" id="Rectangle 88" o:spid="_x0000_s1050" style="position:absolute;left:0;text-align:left;margin-left:38.8pt;margin-top:-38.8pt;width:67.7pt;height:14.5pt;z-index:251671552;visibility:visible;mso-wrap-style:square;mso-wrap-distance-left:9pt;mso-wrap-distance-top:0;mso-wrap-distance-right:9pt;mso-wrap-distance-bottom:0;mso-position-horizontal:absolute;mso-position-horizontal-relative:text;mso-position-vertical:absolute;mso-position-vertical-relative:text;v-text-anchor:top" o:gfxdata="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" filled="f" stroked="f" strokeweight="1pt">
               <v:textbox inset="1pt,1pt,1pt,1pt">
@@ -10156,7 +10197,7 @@
             </wp:anchor>
           </w:drawing>
         </mc:Choice>
-        <mc:Fallback xmlns:w16se="http://schemas.microsoft.com/office/word/2015/wordml/symex" xmlns:w16sdtdh="http://schemas.microsoft.com/office/word/2020/wordml/sdtdatahash" xmlns:w16="http://schemas.microsoft.com/office/word/2018/wordml" xmlns:w16cid="http://schemas.microsoft.com/office/word/2016/wordml/cid" xmlns:w16cex="http://schemas.microsoft.com/office/word/2018/wordml/cex" xmlns:w15="http://schemas.microsoft.com/office/word/2012/wordml" xmlns:am3d="http://schemas.microsoft.com/office/drawing/2017/model3d" xmlns:aink="http://schemas.microsoft.com/office/drawing/2016/ink" xmlns:cx8="http://schemas.microsoft.com/office/drawing/2016/5/14/chartex" xmlns:cx7="http://schemas.microsoft.com/office/drawing/2016/5/13/chartex" xmlns:cx6="http://schemas.microsoft.com/office/drawing/2016/5/12/chartex" xmlns:cx5="http://schemas.microsoft.com/office/drawing/2016/5/11/chartex" xmlns:cx4="http://schemas.microsoft.com/office/drawing/2016/5/10/chartex" xmlns:cx3="http://schemas.microsoft.com/office/drawing/2016/5/9/chartex" xmlns:cx2="http://schemas.microsoft.com/office/drawing/2015/10/21/chartex" xmlns:cx1="http://schemas.microsoft.com/office/drawing/2015/9/8/chartex" xmlns:cx="http://schemas.microsoft.com/office/drawing/2014/chartex">
+        <mc:Fallback xmlns:cx="http://schemas.microsoft.com/office/drawing/2014/chartex" xmlns:cx1="http://schemas.microsoft.com/office/drawing/2015/9/8/chartex" xmlns:cx2="http://schemas.microsoft.com/office/drawing/2015/10/21/chartex" xmlns:cx3="http://schemas.microsoft.com/office/drawing/2016/5/9/chartex" xmlns:cx4="http://schemas.microsoft.com/office/drawing/2016/5/10/chartex" xmlns:cx5="http://schemas.microsoft.com/office/drawing/2016/5/11/chartex" xmlns:cx6="http://schemas.microsoft.com/office/drawing/2016/5/12/chartex" xmlns:cx7="http://schemas.microsoft.com/office/drawing/2016/5/13/chartex" xmlns:cx8="http://schemas.microsoft.com/office/drawing/2016/5/14/chartex" xmlns:aink="http://schemas.microsoft.com/office/drawing/2016/ink" xmlns:am3d="http://schemas.microsoft.com/office/drawing/2017/model3d" xmlns:w15="http://schemas.microsoft.com/office/word/2012/wordml" xmlns:w16cex="http://schemas.microsoft.com/office/word/2018/wordml/cex" xmlns:w16cid="http://schemas.microsoft.com/office/word/2016/wordml/cid" xmlns:w16="http://schemas.microsoft.com/office/word/2018/wordml" xmlns:w16sdtdh="http://schemas.microsoft.com/office/word/2020/wordml/sdtdatahash" xmlns:w16se="http://schemas.microsoft.com/office/word/2015/wordml/symex">
           <w:pict>
             <v:rect w14:anchorId="2731DEE4" id="Rectangle 89" o:spid="_x0000_s1051" style="position:absolute;left:0;text-align:left;margin-left:144.4pt;margin-top:-67.7pt;width:31.35pt;height:15.95pt;z-index:251672576;visibility:visible;mso-wrap-style:square;mso-wrap-distance-left:9pt;mso-wrap-distance-top:0;mso-wrap-distance-right:9pt;mso-wrap-distance-bottom:0;mso-position-horizontal:absolute;mso-position-horizontal-relative:text;mso-position-vertical:absolute;mso-position-vertical-relative:text;v-text-anchor:top" o:gfxdata="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" filled="f" stroked="f" strokeweight="1pt">
               <v:textbox inset="1pt,1pt,1pt,1pt">
@@ -10300,7 +10341,7 @@
             </wp:anchor>
           </w:drawing>
         </mc:Choice>
-        <mc:Fallback xmlns:w16se="http://schemas.microsoft.com/office/word/2015/wordml/symex" xmlns:w16sdtdh="http://schemas.microsoft.com/office/word/2020/wordml/sdtdatahash" xmlns:w16="http://schemas.microsoft.com/office/word/2018/wordml" xmlns:w16cid="http://schemas.microsoft.com/office/word/2016/wordml/cid" xmlns:w16cex="http://schemas.microsoft.com/office/word/2018/wordml/cex" xmlns:w15="http://schemas.microsoft.com/office/word/2012/wordml" xmlns:am3d="http://schemas.microsoft.com/office/drawing/2017/model3d" xmlns:aink="http://schemas.microsoft.com/office/drawing/2016/ink" xmlns:cx8="http://schemas.microsoft.com/office/drawing/2016/5/14/chartex" xmlns:cx7="http://schemas.microsoft.com/office/drawing/2016/5/13/chartex" xmlns:cx6="http://schemas.microsoft.com/office/drawing/2016/5/12/chartex" xmlns:cx5="http://schemas.microsoft.com/office/drawing/2016/5/11/chartex" xmlns:cx4="http://schemas.microsoft.com/office/drawing/2016/5/10/chartex" xmlns:cx3="http://schemas.microsoft.com/office/drawing/2016/5/9/chartex" xmlns:cx2="http://schemas.microsoft.com/office/drawing/2015/10/21/chartex" xmlns:cx1="http://schemas.microsoft.com/office/drawing/2015/9/8/chartex" xmlns:cx="http://schemas.microsoft.com/office/drawing/2014/chartex">
+        <mc:Fallback xmlns:cx="http://schemas.microsoft.com/office/drawing/2014/chartex" xmlns:cx1="http://schemas.microsoft.com/office/drawing/2015/9/8/chartex" xmlns:cx2="http://schemas.microsoft.com/office/drawing/2015/10/21/chartex" xmlns:cx3="http://schemas.microsoft.com/office/drawing/2016/5/9/chartex" xmlns:cx4="http://schemas.microsoft.com/office/drawing/2016/5/10/chartex" xmlns:cx5="http://schemas.microsoft.com/office/drawing/2016/5/11/chartex" xmlns:cx6="http://schemas.microsoft.com/office/drawing/2016/5/12/chartex" xmlns:cx7="http://schemas.microsoft.com/office/drawing/2016/5/13/chartex" xmlns:cx8="http://schemas.microsoft.com/office/drawing/2016/5/14/chartex" xmlns:aink="http://schemas.microsoft.com/office/drawing/2016/ink" xmlns:am3d="http://schemas.microsoft.com/office/drawing/2017/model3d" xmlns:w15="http://schemas.microsoft.com/office/word/2012/wordml" xmlns:w16cex="http://schemas.microsoft.com/office/word/2018/wordml/cex" xmlns:w16cid="http://schemas.microsoft.com/office/word/2016/wordml/cid" xmlns:w16="http://schemas.microsoft.com/office/word/2018/wordml" xmlns:w16sdtdh="http://schemas.microsoft.com/office/word/2020/wordml/sdtdatahash" xmlns:w16se="http://schemas.microsoft.com/office/word/2015/wordml/symex">
           <w:pict>
             <v:rect w14:anchorId="06B52460" id="Rectangle 90" o:spid="_x0000_s1052" style="position:absolute;left:0;text-align:left;margin-left:103.05pt;margin-top:-67.7pt;width:28.85pt;height:14.45pt;z-index:251673600;visibility:visible;mso-wrap-style:square;mso-wrap-distance-left:9pt;mso-wrap-distance-top:0;mso-wrap-distance-right:9pt;mso-wrap-distance-bottom:0;mso-position-horizontal:absolute;mso-position-horizontal-relative:text;mso-position-vertical:absolute;mso-position-vertical-relative:text;v-text-anchor:top" o:gfxdata="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" filled="f" stroked="f" strokeweight="1pt">
               <v:textbox inset="1pt,1pt,1pt,1pt">
@@ -10435,7 +10476,7 @@
             </wp:anchor>
           </w:drawing>
         </mc:Choice>
-        <mc:Fallback xmlns:w16se="http://schemas.microsoft.com/office/word/2015/wordml/symex" xmlns:w16sdtdh="http://schemas.microsoft.com/office/word/2020/wordml/sdtdatahash" xmlns:w16="http://schemas.microsoft.com/office/word/2018/wordml" xmlns:w16cid="http://schemas.microsoft.com/office/word/2016/wordml/cid" xmlns:w16cex="http://schemas.microsoft.com/office/word/2018/wordml/cex" xmlns:w15="http://schemas.microsoft.com/office/word/2012/wordml" xmlns:am3d="http://schemas.microsoft.com/office/drawing/2017/model3d" xmlns:aink="http://schemas.microsoft.com/office/drawing/2016/ink" xmlns:cx8="http://schemas.microsoft.com/office/drawing/2016/5/14/chartex" xmlns:cx7="http://schemas.microsoft.com/office/drawing/2016/5/13/chartex" xmlns:cx6="http://schemas.microsoft.com/office/drawing/2016/5/12/chartex" xmlns:cx5="http://schemas.microsoft.com/office/drawing/2016/5/11/chartex" xmlns:cx4="http://schemas.microsoft.com/office/drawing/2016/5/10/chartex" xmlns:cx3="http://schemas.microsoft.com/office/drawing/2016/5/9/chartex" xmlns:cx2="http://schemas.microsoft.com/office/drawing/2015/10/21/chartex" xmlns:cx1="http://schemas.microsoft.com/office/drawing/2015/9/8/chartex" xmlns:cx="http://schemas.microsoft.com/office/drawing/2014/chartex">
+        <mc:Fallback xmlns:cx="http://schemas.microsoft.com/office/drawing/2014/chartex" xmlns:cx1="http://schemas.microsoft.com/office/drawing/2015/9/8/chartex" xmlns:cx2="http://schemas.microsoft.com/office/drawing/2015/10/21/chartex" xmlns:cx3="http://schemas.microsoft.com/office/drawing/2016/5/9/chartex" xmlns:cx4="http://schemas.microsoft.com/office/drawing/2016/5/10/chartex" xmlns:cx5="http://schemas.microsoft.com/office/drawing/2016/5/11/chartex" xmlns:cx6="http://schemas.microsoft.com/office/drawing/2016/5/12/chartex" xmlns:cx7="http://schemas.microsoft.com/office/drawing/2016/5/13/chartex" xmlns:cx8="http://schemas.microsoft.com/office/drawing/2016/5/14/chartex" xmlns:aink="http://schemas.microsoft.com/office/drawing/2016/ink" xmlns:am3d="http://schemas.microsoft.com/office/drawing/2017/model3d" xmlns:w15="http://schemas.microsoft.com/office/word/2012/wordml" xmlns:w16cex="http://schemas.microsoft.com/office/word/2018/wordml/cex" xmlns:w16cid="http://schemas.microsoft.com/office/word/2016/wordml/cid" xmlns:w16="http://schemas.microsoft.com/office/word/2018/wordml" xmlns:w16sdtdh="http://schemas.microsoft.com/office/word/2020/wordml/sdtdatahash" xmlns:w16se="http://schemas.microsoft.com/office/word/2015/wordml/symex">
           <w:pict>
             <v:rect w14:anchorId="272D20DF" id="Rectangle 91" o:spid="_x0000_s1053" style="position:absolute;left:0;text-align:left;margin-left:8.45pt;margin-top:-67.8pt;width:31.95pt;height:14.5pt;z-index:251674624;visibility:visible;mso-wrap-style:square;mso-wrap-distance-left:9pt;mso-wrap-distance-top:0;mso-wrap-distance-right:9pt;mso-wrap-distance-bottom:0;mso-position-horizontal:absolute;mso-position-horizontal-relative:text;mso-position-vertical:absolute;mso-position-vertical-relative:text;v-text-anchor:top" o:gfxdata="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" filled="f" stroked="f" strokeweight="1pt">
               <v:textbox inset="1pt,1pt,1pt,1pt">
@@ -10558,7 +10599,7 @@
             </wp:anchor>
           </w:drawing>
         </mc:Choice>
-        <mc:Fallback xmlns:w16se="http://schemas.microsoft.com/office/word/2015/wordml/symex" xmlns:w16sdtdh="http://schemas.microsoft.com/office/word/2020/wordml/sdtdatahash" xmlns:w16="http://schemas.microsoft.com/office/word/2018/wordml" xmlns:w16cid="http://schemas.microsoft.com/office/word/2016/wordml/cid" xmlns:w16cex="http://schemas.microsoft.com/office/word/2018/wordml/cex" xmlns:w15="http://schemas.microsoft.com/office/word/2012/wordml" xmlns:am3d="http://schemas.microsoft.com/office/drawing/2017/model3d" xmlns:aink="http://schemas.microsoft.com/office/drawing/2016/ink" xmlns:cx8="http://schemas.microsoft.com/office/drawing/2016/5/14/chartex" xmlns:cx7="http://schemas.microsoft.com/office/drawing/2016/5/13/chartex" xmlns:cx6="http://schemas.microsoft.com/office/drawing/2016/5/12/chartex" xmlns:cx5="http://schemas.microsoft.com/office/drawing/2016/5/11/chartex" xmlns:cx4="http://schemas.microsoft.com/office/drawing/2016/5/10/chartex" xmlns:cx3="http://schemas.microsoft.com/office/drawing/2016/5/9/chartex" xmlns:cx2="http://schemas.microsoft.com/office/drawing/2015/10/21/chartex" xmlns:cx1="http://schemas.microsoft.com/office/drawing/2015/9/8/chartex" xmlns:cx="http://schemas.microsoft.com/office/drawing/2014/chartex">
+        <mc:Fallback xmlns:cx="http://schemas.microsoft.com/office/drawing/2014/chartex" xmlns:cx1="http://schemas.microsoft.com/office/drawing/2015/9/8/chartex" xmlns:cx2="http://schemas.microsoft.com/office/drawing/2015/10/21/chartex" xmlns:cx3="http://schemas.microsoft.com/office/drawing/2016/5/9/chartex" xmlns:cx4="http://schemas.microsoft.com/office/drawing/2016/5/10/chartex" xmlns:cx5="http://schemas.microsoft.com/office/drawing/2016/5/11/chartex" xmlns:cx6="http://schemas.microsoft.com/office/drawing/2016/5/12/chartex" xmlns:cx7="http://schemas.microsoft.com/office/drawing/2016/5/13/chartex" xmlns:cx8="http://schemas.microsoft.com/office/drawing/2016/5/14/chartex" xmlns:aink="http://schemas.microsoft.com/office/drawing/2016/ink" xmlns:am3d="http://schemas.microsoft.com/office/drawing/2017/model3d" xmlns:w15="http://schemas.microsoft.com/office/word/2012/wordml" xmlns:w16cex="http://schemas.microsoft.com/office/word/2018/wordml/cex" xmlns:w16cid="http://schemas.microsoft.com/office/word/2016/wordml/cid" xmlns:w16="http://schemas.microsoft.com/office/word/2018/wordml" xmlns:w16sdtdh="http://schemas.microsoft.com/office/word/2020/wordml/sdtdatahash" xmlns:w16se="http://schemas.microsoft.com/office/word/2015/wordml/symex">
           <w:pict>
             <v:rect w14:anchorId="2A1EA8D6" id="Rectangle 92" o:spid="_x0000_s1054" style="position:absolute;left:0;text-align:left;margin-left:-14.35pt;margin-top:-67.8pt;width:21.65pt;height:14.5pt;z-index:251675648;visibility:visible;mso-wrap-style:square;mso-wrap-distance-left:9pt;mso-wrap-distance-top:0;mso-wrap-distance-right:9pt;mso-wrap-distance-bottom:0;mso-position-horizontal:absolute;mso-position-horizontal-relative:text;mso-position-vertical:absolute;mso-position-vertical-relative:text;v-text-anchor:top" o:gfxdata="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" filled="f" stroked="f" strokeweight="1pt">
               <v:textbox inset="1pt,1pt,1pt,1pt">
@@ -11135,7 +11176,7 @@
             </wp:anchor>
           </w:drawing>
         </mc:Choice>
-        <mc:Fallback xmlns:mo="http://schemas.microsoft.com/office/mac/office/2008/main" xmlns:mv="urn:schemas-microsoft-com:mac:vml" xmlns:w16se="http://schemas.microsoft.com/office/word/2015/wordml/symex" xmlns:w16sdtdh="http://schemas.microsoft.com/office/word/2020/wordml/sdtdatahash" xmlns:w16="http://schemas.microsoft.com/office/word/2018/wordml" xmlns:w16cid="http://schemas.microsoft.com/office/word/2016/wordml/cid" xmlns:w16cex="http://schemas.microsoft.com/office/word/2018/wordml/cex" xmlns:w15="http://schemas.microsoft.com/office/word/2012/wordml" xmlns:am3d="http://schemas.microsoft.com/office/drawing/2017/model3d" xmlns:aink="http://schemas.microsoft.com/office/drawing/2016/ink" xmlns:cx8="http://schemas.microsoft.com/office/drawing/2016/5/14/chartex" xmlns:cx7="http://schemas.microsoft.com/office/drawing/2016/5/13/chartex" xmlns:cx6="http://schemas.microsoft.com/office/drawing/2016/5/12/chartex" xmlns:cx5="http://schemas.microsoft.com/office/drawing/2016/5/11/chartex" xmlns:cx4="http://schemas.microsoft.com/office/drawing/2016/5/10/chartex" xmlns:cx3="http://schemas.microsoft.com/office/drawing/2016/5/9/chartex" xmlns:cx2="http://schemas.microsoft.com/office/drawing/2015/10/21/chartex" xmlns:cx1="http://schemas.microsoft.com/office/drawing/2015/9/8/chartex" xmlns:cx="http://schemas.microsoft.com/office/drawing/2014/chartex">
+        <mc:Fallback xmlns:cx="http://schemas.microsoft.com/office/drawing/2014/chartex" xmlns:cx1="http://schemas.microsoft.com/office/drawing/2015/9/8/chartex" xmlns:cx2="http://schemas.microsoft.com/office/drawing/2015/10/21/chartex" xmlns:cx3="http://schemas.microsoft.com/office/drawing/2016/5/9/chartex" xmlns:cx4="http://schemas.microsoft.com/office/drawing/2016/5/10/chartex" xmlns:cx5="http://schemas.microsoft.com/office/drawing/2016/5/11/chartex" xmlns:cx6="http://schemas.microsoft.com/office/drawing/2016/5/12/chartex" xmlns:cx7="http://schemas.microsoft.com/office/drawing/2016/5/13/chartex" xmlns:cx8="http://schemas.microsoft.com/office/drawing/2016/5/14/chartex" xmlns:aink="http://schemas.microsoft.com/office/drawing/2016/ink" xmlns:am3d="http://schemas.microsoft.com/office/drawing/2017/model3d" xmlns:w15="http://schemas.microsoft.com/office/word/2012/wordml" xmlns:w16cex="http://schemas.microsoft.com/office/word/2018/wordml/cex" xmlns:w16cid="http://schemas.microsoft.com/office/word/2016/wordml/cid" xmlns:w16="http://schemas.microsoft.com/office/word/2018/wordml" xmlns:w16sdtdh="http://schemas.microsoft.com/office/word/2020/wordml/sdtdatahash" xmlns:w16se="http://schemas.microsoft.com/office/word/2015/wordml/symex" xmlns:mv="urn:schemas-microsoft-com:mac:vml" xmlns:mo="http://schemas.microsoft.com/office/mac/office/2008/main">
           <w:pict>
             <v:line w14:anchorId="36A63BA9" id="Line_x0020_97" o:spid="_x0000_s1026" style="position:absolute;z-index:251652096;visibility:visible;mso-wrap-style:square;mso-wrap-distance-left:9pt;mso-wrap-distance-top:0;mso-wrap-distance-right:9pt;mso-wrap-distance-bottom:0;mso-position-horizontal:absolute;mso-position-horizontal-relative:text;mso-position-vertical:absolute;mso-position-vertical-relative:text" from="-15pt,3.5pt" to="172.55pt,3.5pt" o:gfxdata="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" strokeweight="1pt"/>
           </w:pict>
@@ -11324,7 +11365,7 @@
             </wp:anchor>
           </w:drawing>
         </mc:Choice>
-        <mc:Fallback xmlns:w16se="http://schemas.microsoft.com/office/word/2015/wordml/symex" xmlns:w16sdtdh="http://schemas.microsoft.com/office/word/2020/wordml/sdtdatahash" xmlns:w16="http://schemas.microsoft.com/office/word/2018/wordml" xmlns:w16cid="http://schemas.microsoft.com/office/word/2016/wordml/cid" xmlns:w16cex="http://schemas.microsoft.com/office/word/2018/wordml/cex" xmlns:w15="http://schemas.microsoft.com/office/word/2012/wordml" xmlns:am3d="http://schemas.microsoft.com/office/drawing/2017/model3d" xmlns:aink="http://schemas.microsoft.com/office/drawing/2016/ink" xmlns:cx8="http://schemas.microsoft.com/office/drawing/2016/5/14/chartex" xmlns:cx7="http://schemas.microsoft.com/office/drawing/2016/5/13/chartex" xmlns:cx6="http://schemas.microsoft.com/office/drawing/2016/5/12/chartex" xmlns:cx5="http://schemas.microsoft.com/office/drawing/2016/5/11/chartex" xmlns:cx4="http://schemas.microsoft.com/office/drawing/2016/5/10/chartex" xmlns:cx3="http://schemas.microsoft.com/office/drawing/2016/5/9/chartex" xmlns:cx2="http://schemas.microsoft.com/office/drawing/2015/10/21/chartex" xmlns:cx1="http://schemas.microsoft.com/office/drawing/2015/9/8/chartex" xmlns:cx="http://schemas.microsoft.com/office/drawing/2014/chartex">
+        <mc:Fallback xmlns:cx="http://schemas.microsoft.com/office/drawing/2014/chartex" xmlns:cx1="http://schemas.microsoft.com/office/drawing/2015/9/8/chartex" xmlns:cx2="http://schemas.microsoft.com/office/drawing/2015/10/21/chartex" xmlns:cx3="http://schemas.microsoft.com/office/drawing/2016/5/9/chartex" xmlns:cx4="http://schemas.microsoft.com/office/drawing/2016/5/10/chartex" xmlns:cx5="http://schemas.microsoft.com/office/drawing/2016/5/11/chartex" xmlns:cx6="http://schemas.microsoft.com/office/drawing/2016/5/12/chartex" xmlns:cx7="http://schemas.microsoft.com/office/drawing/2016/5/13/chartex" xmlns:cx8="http://schemas.microsoft.com/office/drawing/2016/5/14/chartex" xmlns:aink="http://schemas.microsoft.com/office/drawing/2016/ink" xmlns:am3d="http://schemas.microsoft.com/office/drawing/2017/model3d" xmlns:w15="http://schemas.microsoft.com/office/word/2012/wordml" xmlns:w16cex="http://schemas.microsoft.com/office/word/2018/wordml/cex" xmlns:w16cid="http://schemas.microsoft.com/office/word/2016/wordml/cid" xmlns:w16="http://schemas.microsoft.com/office/word/2018/wordml" xmlns:w16sdtdh="http://schemas.microsoft.com/office/word/2020/wordml/sdtdatahash" xmlns:w16se="http://schemas.microsoft.com/office/word/2015/wordml/symex">
           <w:pict>
             <v:shape w14:anchorId="6E656266" id="Text Box 99" o:spid="_x0000_s1058" type="#_x0000_t202" style="position:absolute;left:0;text-align:left;margin-left:-19.7pt;margin-top:-12.6pt;width:59.25pt;height:21.85pt;z-index:251681792;visibility:visible;mso-wrap-style:square;mso-wrap-distance-left:9pt;mso-wrap-distance-top:0;mso-wrap-distance-right:9pt;mso-wrap-distance-bottom:0;mso-position-horizontal:absolute;mso-position-horizontal-relative:text;mso-position-vertical:absolute;mso-position-vertical-relative:text;v-text-anchor:top" o:gfxdata="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" filled="f" stroked="f">
               <v:textbox>
@@ -11459,7 +11500,7 @@
             </wp:anchor>
           </w:drawing>
         </mc:Choice>
-        <mc:Fallback xmlns:w16se="http://schemas.microsoft.com/office/word/2015/wordml/symex" xmlns:w16sdtdh="http://schemas.microsoft.com/office/word/2020/wordml/sdtdatahash" xmlns:w16="http://schemas.microsoft.com/office/word/2018/wordml" xmlns:w16cid="http://schemas.microsoft.com/office/word/2016/wordml/cid" xmlns:w16cex="http://schemas.microsoft.com/office/word/2018/wordml/cex" xmlns:w15="http://schemas.microsoft.com/office/word/2012/wordml" xmlns:am3d="http://schemas.microsoft.com/office/drawing/2017/model3d" xmlns:aink="http://schemas.microsoft.com/office/drawing/2016/ink" xmlns:cx8="http://schemas.microsoft.com/office/drawing/2016/5/14/chartex" xmlns:cx7="http://schemas.microsoft.com/office/drawing/2016/5/13/chartex" xmlns:cx6="http://schemas.microsoft.com/office/drawing/2016/5/12/chartex" xmlns:cx5="http://schemas.microsoft.com/office/drawing/2016/5/11/chartex" xmlns:cx4="http://schemas.microsoft.com/office/drawing/2016/5/10/chartex" xmlns:cx3="http://schemas.microsoft.com/office/drawing/2016/5/9/chartex" xmlns:cx2="http://schemas.microsoft.com/office/drawing/2015/10/21/chartex" xmlns:cx1="http://schemas.microsoft.com/office/drawing/2015/9/8/chartex" xmlns:cx="http://schemas.microsoft.com/office/drawing/2014/chartex">
+        <mc:Fallback xmlns:cx="http://schemas.microsoft.com/office/drawing/2014/chartex" xmlns:cx1="http://schemas.microsoft.com/office/drawing/2015/9/8/chartex" xmlns:cx2="http://schemas.microsoft.com/office/drawing/2015/10/21/chartex" xmlns:cx3="http://schemas.microsoft.com/office/drawing/2016/5/9/chartex" xmlns:cx4="http://schemas.microsoft.com/office/drawing/2016/5/10/chartex" xmlns:cx5="http://schemas.microsoft.com/office/drawing/2016/5/11/chartex" xmlns:cx6="http://schemas.microsoft.com/office/drawing/2016/5/12/chartex" xmlns:cx7="http://schemas.microsoft.com/office/drawing/2016/5/13/chartex" xmlns:cx8="http://schemas.microsoft.com/office/drawing/2016/5/14/chartex" xmlns:aink="http://schemas.microsoft.com/office/drawing/2016/ink" xmlns:am3d="http://schemas.microsoft.com/office/drawing/2017/model3d" xmlns:w15="http://schemas.microsoft.com/office/word/2012/wordml" xmlns:w16cex="http://schemas.microsoft.com/office/word/2018/wordml/cex" xmlns:w16cid="http://schemas.microsoft.com/office/word/2016/wordml/cid" xmlns:w16="http://schemas.microsoft.com/office/word/2018/wordml" xmlns:w16sdtdh="http://schemas.microsoft.com/office/word/2020/wordml/sdtdatahash" xmlns:w16se="http://schemas.microsoft.com/office/word/2015/wordml/symex">
           <w:pict>
             <v:shape w14:anchorId="11FB83AE" id="Text Box 100" o:spid="_x0000_s1059" type="#_x0000_t202" style="position:absolute;left:0;text-align:left;margin-left:362.35pt;margin-top:-39.05pt;width:22.35pt;height:20.8pt;z-index:251682816;visibility:visible;mso-wrap-style:square;mso-wrap-distance-left:9pt;mso-wrap-distance-top:0;mso-wrap-distance-right:9pt;mso-wrap-distance-bottom:0;mso-position-horizontal:absolute;mso-position-horizontal-relative:text;mso-position-vertical:absolute;mso-position-vertical-relative:text;v-text-anchor:top" o:gfxdata="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" filled="f" stroked="f">
               <v:textbox>
@@ -11557,7 +11598,7 @@
             </wp:anchor>
           </w:drawing>
         </mc:Choice>
-        <mc:Fallback xmlns:w16se="http://schemas.microsoft.com/office/word/2015/wordml/symex" xmlns:w16sdtdh="http://schemas.microsoft.com/office/word/2020/wordml/sdtdatahash" xmlns:w16="http://schemas.microsoft.com/office/word/2018/wordml" xmlns:w16cid="http://schemas.microsoft.com/office/word/2016/wordml/cid" xmlns:w16cex="http://schemas.microsoft.com/office/word/2018/wordml/cex" xmlns:w15="http://schemas.microsoft.com/office/word/2012/wordml" xmlns:am3d="http://schemas.microsoft.com/office/drawing/2017/model3d" xmlns:aink="http://schemas.microsoft.com/office/drawing/2016/ink" xmlns:cx8="http://schemas.microsoft.com/office/drawing/2016/5/14/chartex" xmlns:cx7="http://schemas.microsoft.com/office/drawing/2016/5/13/chartex" xmlns:cx6="http://schemas.microsoft.com/office/drawing/2016/5/12/chartex" xmlns:cx5="http://schemas.microsoft.com/office/drawing/2016/5/11/chartex" xmlns:cx4="http://schemas.microsoft.com/office/drawing/2016/5/10/chartex" xmlns:cx3="http://schemas.microsoft.com/office/drawing/2016/5/9/chartex" xmlns:cx2="http://schemas.microsoft.com/office/drawing/2015/10/21/chartex" xmlns:cx1="http://schemas.microsoft.com/office/drawing/2015/9/8/chartex" xmlns:cx="http://schemas.microsoft.com/office/drawing/2014/chartex">
+        <mc:Fallback xmlns:cx="http://schemas.microsoft.com/office/drawing/2014/chartex" xmlns:cx1="http://schemas.microsoft.com/office/drawing/2015/9/8/chartex" xmlns:cx2="http://schemas.microsoft.com/office/drawing/2015/10/21/chartex" xmlns:cx3="http://schemas.microsoft.com/office/drawing/2016/5/9/chartex" xmlns:cx4="http://schemas.microsoft.com/office/drawing/2016/5/10/chartex" xmlns:cx5="http://schemas.microsoft.com/office/drawing/2016/5/11/chartex" xmlns:cx6="http://schemas.microsoft.com/office/drawing/2016/5/12/chartex" xmlns:cx7="http://schemas.microsoft.com/office/drawing/2016/5/13/chartex" xmlns:cx8="http://schemas.microsoft.com/office/drawing/2016/5/14/chartex" xmlns:aink="http://schemas.microsoft.com/office/drawing/2016/ink" xmlns:am3d="http://schemas.microsoft.com/office/drawing/2017/model3d" xmlns:w15="http://schemas.microsoft.com/office/word/2012/wordml" xmlns:w16cex="http://schemas.microsoft.com/office/word/2018/wordml/cex" xmlns:w16cid="http://schemas.microsoft.com/office/word/2016/wordml/cid" xmlns:w16="http://schemas.microsoft.com/office/word/2018/wordml" xmlns:w16sdtdh="http://schemas.microsoft.com/office/word/2020/wordml/sdtdatahash" xmlns:w16se="http://schemas.microsoft.com/office/word/2015/wordml/symex">
           <w:pict>
             <v:rect w14:anchorId="1258D925" id="Rectangle 101" o:spid="_x0000_s1060" style="position:absolute;left:0;text-align:left;margin-left:36.35pt;margin-top:3.5pt;width:72.7pt;height:15.35pt;z-index:251683840;visibility:visible;mso-wrap-style:square;mso-wrap-distance-left:9pt;mso-wrap-distance-top:0;mso-wrap-distance-right:9pt;mso-wrap-distance-bottom:0;mso-position-horizontal:absolute;mso-position-horizontal-relative:text;mso-position-vertical:absolute;mso-position-vertical-relative:text;v-text-anchor:top" o:gfxdata="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" filled="f" stroked="f" strokeweight="1pt">
               <v:textbox inset="1pt,1pt,1pt,1pt">
@@ -11669,7 +11710,7 @@
             </wp:anchor>
           </w:drawing>
         </mc:Choice>
-        <mc:Fallback xmlns:w16se="http://schemas.microsoft.com/office/word/2015/wordml/symex" xmlns:w16sdtdh="http://schemas.microsoft.com/office/word/2020/wordml/sdtdatahash" xmlns:w16="http://schemas.microsoft.com/office/word/2018/wordml" xmlns:w16cid="http://schemas.microsoft.com/office/word/2016/wordml/cid" xmlns:w16cex="http://schemas.microsoft.com/office/word/2018/wordml/cex" xmlns:w15="http://schemas.microsoft.com/office/word/2012/wordml" xmlns:am3d="http://schemas.microsoft.com/office/drawing/2017/model3d" xmlns:aink="http://schemas.microsoft.com/office/drawing/2016/ink" xmlns:cx8="http://schemas.microsoft.com/office/drawing/2016/5/14/chartex" xmlns:cx7="http://schemas.microsoft.com/office/drawing/2016/5/13/chartex" xmlns:cx6="http://schemas.microsoft.com/office/drawing/2016/5/12/chartex" xmlns:cx5="http://schemas.microsoft.com/office/drawing/2016/5/11/chartex" xmlns:cx4="http://schemas.microsoft.com/office/drawing/2016/5/10/chartex" xmlns:cx3="http://schemas.microsoft.com/office/drawing/2016/5/9/chartex" xmlns:cx2="http://schemas.microsoft.com/office/drawing/2015/10/21/chartex" xmlns:cx1="http://schemas.microsoft.com/office/drawing/2015/9/8/chartex" xmlns:cx="http://schemas.microsoft.com/office/drawing/2014/chartex">
+        <mc:Fallback xmlns:cx="http://schemas.microsoft.com/office/drawing/2014/chartex" xmlns:cx1="http://schemas.microsoft.com/office/drawing/2015/9/8/chartex" xmlns:cx2="http://schemas.microsoft.com/office/drawing/2015/10/21/chartex" xmlns:cx3="http://schemas.microsoft.com/office/drawing/2016/5/9/chartex" xmlns:cx4="http://schemas.microsoft.com/office/drawing/2016/5/10/chartex" xmlns:cx5="http://schemas.microsoft.com/office/drawing/2016/5/11/chartex" xmlns:cx6="http://schemas.microsoft.com/office/drawing/2016/5/12/chartex" xmlns:cx7="http://schemas.microsoft.com/office/drawing/2016/5/13/chartex" xmlns:cx8="http://schemas.microsoft.com/office/drawing/2016/5/14/chartex" xmlns:aink="http://schemas.microsoft.com/office/drawing/2016/ink" xmlns:am3d="http://schemas.microsoft.com/office/drawing/2017/model3d" xmlns:w15="http://schemas.microsoft.com/office/word/2012/wordml" xmlns:w16cex="http://schemas.microsoft.com/office/word/2018/wordml/cex" xmlns:w16cid="http://schemas.microsoft.com/office/word/2016/wordml/cid" xmlns:w16="http://schemas.microsoft.com/office/word/2018/wordml" xmlns:w16sdtdh="http://schemas.microsoft.com/office/word/2020/wordml/sdtdatahash" xmlns:w16se="http://schemas.microsoft.com/office/word/2015/wordml/symex">
           <w:pict>
             <v:shape w14:anchorId="79094C1F" id="Text Box 56" o:spid="_x0000_s1061" type="#_x0000_t202" style="position:absolute;left:0;text-align:left;margin-left:-19.6pt;margin-top:.8pt;width:59.25pt;height:21.85pt;z-index:251684864;visibility:visible;mso-wrap-style:square;mso-wrap-distance-left:9pt;mso-wrap-distance-top:0;mso-wrap-distance-right:9pt;mso-wrap-distance-bottom:0;mso-position-horizontal:absolute;mso-position-horizontal-relative:text;mso-position-vertical:absolute;mso-position-vertical-relative:text;v-text-anchor:top" o:gfxdata="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" filled="f" stroked="f">
               <v:textbox>
@@ -11808,7 +11849,7 @@
             </wp:anchor>
           </w:drawing>
         </mc:Choice>
-        <mc:Fallback xmlns:w16se="http://schemas.microsoft.com/office/word/2015/wordml/symex" xmlns:w16sdtdh="http://schemas.microsoft.com/office/word/2020/wordml/sdtdatahash" xmlns:w16="http://schemas.microsoft.com/office/word/2018/wordml" xmlns:w16cid="http://schemas.microsoft.com/office/word/2016/wordml/cid" xmlns:w16cex="http://schemas.microsoft.com/office/word/2018/wordml/cex" xmlns:w15="http://schemas.microsoft.com/office/word/2012/wordml" xmlns:am3d="http://schemas.microsoft.com/office/drawing/2017/model3d" xmlns:aink="http://schemas.microsoft.com/office/drawing/2016/ink" xmlns:cx8="http://schemas.microsoft.com/office/drawing/2016/5/14/chartex" xmlns:cx7="http://schemas.microsoft.com/office/drawing/2016/5/13/chartex" xmlns:cx6="http://schemas.microsoft.com/office/drawing/2016/5/12/chartex" xmlns:cx5="http://schemas.microsoft.com/office/drawing/2016/5/11/chartex" xmlns:cx4="http://schemas.microsoft.com/office/drawing/2016/5/10/chartex" xmlns:cx3="http://schemas.microsoft.com/office/drawing/2016/5/9/chartex" xmlns:cx2="http://schemas.microsoft.com/office/drawing/2015/10/21/chartex" xmlns:cx1="http://schemas.microsoft.com/office/drawing/2015/9/8/chartex" xmlns:cx="http://schemas.microsoft.com/office/drawing/2014/chartex">
+        <mc:Fallback xmlns:cx="http://schemas.microsoft.com/office/drawing/2014/chartex" xmlns:cx1="http://schemas.microsoft.com/office/drawing/2015/9/8/chartex" xmlns:cx2="http://schemas.microsoft.com/office/drawing/2015/10/21/chartex" xmlns:cx3="http://schemas.microsoft.com/office/drawing/2016/5/9/chartex" xmlns:cx4="http://schemas.microsoft.com/office/drawing/2016/5/10/chartex" xmlns:cx5="http://schemas.microsoft.com/office/drawing/2016/5/11/chartex" xmlns:cx6="http://schemas.microsoft.com/office/drawing/2016/5/12/chartex" xmlns:cx7="http://schemas.microsoft.com/office/drawing/2016/5/13/chartex" xmlns:cx8="http://schemas.microsoft.com/office/drawing/2016/5/14/chartex" xmlns:aink="http://schemas.microsoft.com/office/drawing/2016/ink" xmlns:am3d="http://schemas.microsoft.com/office/drawing/2017/model3d" xmlns:w15="http://schemas.microsoft.com/office/word/2012/wordml" xmlns:w16cex="http://schemas.microsoft.com/office/word/2018/wordml/cex" xmlns:w16cid="http://schemas.microsoft.com/office/word/2016/wordml/cid" xmlns:w16="http://schemas.microsoft.com/office/word/2018/wordml" xmlns:w16sdtdh="http://schemas.microsoft.com/office/word/2020/wordml/sdtdatahash" xmlns:w16se="http://schemas.microsoft.com/office/word/2015/wordml/symex">
           <w:pict>
             <v:rect w14:anchorId="1DF60F29" id="Rectangle 102" o:spid="_x0000_s1062" style="position:absolute;left:0;text-align:left;margin-left:37.9pt;margin-top:-68.2pt;width:55.2pt;height:15.95pt;z-index:251685888;visibility:visible;mso-wrap-style:square;mso-wrap-distance-left:9pt;mso-wrap-distance-top:0;mso-wrap-distance-right:9pt;mso-wrap-distance-bottom:0;mso-position-horizontal:absolute;mso-position-horizontal-relative:text;mso-position-vertical:absolute;mso-position-vertical-relative:text;v-text-anchor:top" o:gfxdata="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" filled="f" stroked="f" strokeweight="1pt">
               <v:textbox inset="1pt,1pt,1pt,1pt">
@@ -11919,7 +11960,7 @@
             </wp:anchor>
           </w:drawing>
         </mc:Choice>
-        <mc:Fallback xmlns:w16se="http://schemas.microsoft.com/office/word/2015/wordml/symex" xmlns:w16sdtdh="http://schemas.microsoft.com/office/word/2020/wordml/sdtdatahash" xmlns:w16="http://schemas.microsoft.com/office/word/2018/wordml" xmlns:w16cid="http://schemas.microsoft.com/office/word/2016/wordml/cid" xmlns:w16cex="http://schemas.microsoft.com/office/word/2018/wordml/cex" xmlns:w15="http://schemas.microsoft.com/office/word/2012/wordml" xmlns:am3d="http://schemas.microsoft.com/office/drawing/2017/model3d" xmlns:aink="http://schemas.microsoft.com/office/drawing/2016/ink" xmlns:cx8="http://schemas.microsoft.com/office/drawing/2016/5/14/chartex" xmlns:cx7="http://schemas.microsoft.com/office/drawing/2016/5/13/chartex" xmlns:cx6="http://schemas.microsoft.com/office/drawing/2016/5/12/chartex" xmlns:cx5="http://schemas.microsoft.com/office/drawing/2016/5/11/chartex" xmlns:cx4="http://schemas.microsoft.com/office/drawing/2016/5/10/chartex" xmlns:cx3="http://schemas.microsoft.com/office/drawing/2016/5/9/chartex" xmlns:cx2="http://schemas.microsoft.com/office/drawing/2015/10/21/chartex" xmlns:cx1="http://schemas.microsoft.com/office/drawing/2015/9/8/chartex" xmlns:cx="http://schemas.microsoft.com/office/drawing/2014/chartex">
+        <mc:Fallback xmlns:cx="http://schemas.microsoft.com/office/drawing/2014/chartex" xmlns:cx1="http://schemas.microsoft.com/office/drawing/2015/9/8/chartex" xmlns:cx2="http://schemas.microsoft.com/office/drawing/2015/10/21/chartex" xmlns:cx3="http://schemas.microsoft.com/office/drawing/2016/5/9/chartex" xmlns:cx4="http://schemas.microsoft.com/office/drawing/2016/5/10/chartex" xmlns:cx5="http://schemas.microsoft.com/office/drawing/2016/5/11/chartex" xmlns:cx6="http://schemas.microsoft.com/office/drawing/2016/5/12/chartex" xmlns:cx7="http://schemas.microsoft.com/office/drawing/2016/5/13/chartex" xmlns:cx8="http://schemas.microsoft.com/office/drawing/2016/5/14/chartex" xmlns:aink="http://schemas.microsoft.com/office/drawing/2016/ink" xmlns:am3d="http://schemas.microsoft.com/office/drawing/2017/model3d" xmlns:w15="http://schemas.microsoft.com/office/word/2012/wordml" xmlns:w16cex="http://schemas.microsoft.com/office/word/2018/wordml/cex" xmlns:w16cid="http://schemas.microsoft.com/office/word/2016/wordml/cid" xmlns:w16="http://schemas.microsoft.com/office/word/2018/wordml" xmlns:w16sdtdh="http://schemas.microsoft.com/office/word/2020/wordml/sdtdatahash" xmlns:w16se="http://schemas.microsoft.com/office/word/2015/wordml/symex">
           <w:pict>
             <v:rect w14:anchorId="2D2C40B2" id="Rectangle 53" o:spid="_x0000_s1063" style="position:absolute;left:0;text-align:left;margin-left:141.35pt;margin-top:-54.6pt;width:39.45pt;height:15.95pt;z-index:251686912;visibility:visible;mso-wrap-style:square;mso-wrap-distance-left:9pt;mso-wrap-distance-top:0;mso-wrap-distance-right:9pt;mso-wrap-distance-bottom:0;mso-position-horizontal:absolute;mso-position-horizontal-relative:text;mso-position-vertical:absolute;mso-position-vertical-relative:text;v-text-anchor:top" o:gfxdata="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" filled="f" stroked="f" strokeweight="1pt">
               <v:textbox inset="1pt,1pt,1pt,1pt">
@@ -12031,7 +12072,7 @@
             </wp:anchor>
           </w:drawing>
         </mc:Choice>
-        <mc:Fallback xmlns:w16se="http://schemas.microsoft.com/office/word/2015/wordml/symex" xmlns:w16sdtdh="http://schemas.microsoft.com/office/word/2020/wordml/sdtdatahash" xmlns:w16="http://schemas.microsoft.com/office/word/2018/wordml" xmlns:w16cid="http://schemas.microsoft.com/office/word/2016/wordml/cid" xmlns:w16cex="http://schemas.microsoft.com/office/word/2018/wordml/cex" xmlns:w15="http://schemas.microsoft.com/office/word/2012/wordml" xmlns:am3d="http://schemas.microsoft.com/office/drawing/2017/model3d" xmlns:aink="http://schemas.microsoft.com/office/drawing/2016/ink" xmlns:cx8="http://schemas.microsoft.com/office/drawing/2016/5/14/chartex" xmlns:cx7="http://schemas.microsoft.com/office/drawing/2016/5/13/chartex" xmlns:cx6="http://schemas.microsoft.com/office/drawing/2016/5/12/chartex" xmlns:cx5="http://schemas.microsoft.com/office/drawing/2016/5/11/chartex" xmlns:cx4="http://schemas.microsoft.com/office/drawing/2016/5/10/chartex" xmlns:cx3="http://schemas.microsoft.com/office/drawing/2016/5/9/chartex" xmlns:cx2="http://schemas.microsoft.com/office/drawing/2015/10/21/chartex" xmlns:cx1="http://schemas.microsoft.com/office/drawing/2015/9/8/chartex" xmlns:cx="http://schemas.microsoft.com/office/drawing/2014/chartex">
+        <mc:Fallback xmlns:cx="http://schemas.microsoft.com/office/drawing/2014/chartex" xmlns:cx1="http://schemas.microsoft.com/office/drawing/2015/9/8/chartex" xmlns:cx2="http://schemas.microsoft.com/office/drawing/2015/10/21/chartex" xmlns:cx3="http://schemas.microsoft.com/office/drawing/2016/5/9/chartex" xmlns:cx4="http://schemas.microsoft.com/office/drawing/2016/5/10/chartex" xmlns:cx5="http://schemas.microsoft.com/office/drawing/2016/5/11/chartex" xmlns:cx6="http://schemas.microsoft.com/office/drawing/2016/5/12/chartex" xmlns:cx7="http://schemas.microsoft.com/office/drawing/2016/5/13/chartex" xmlns:cx8="http://schemas.microsoft.com/office/drawing/2016/5/14/chartex" xmlns:aink="http://schemas.microsoft.com/office/drawing/2016/ink" xmlns:am3d="http://schemas.microsoft.com/office/drawing/2017/model3d" xmlns:w15="http://schemas.microsoft.com/office/word/2012/wordml" xmlns:w16cex="http://schemas.microsoft.com/office/word/2018/wordml/cex" xmlns:w16cid="http://schemas.microsoft.com/office/word/2016/wordml/cid" xmlns:w16="http://schemas.microsoft.com/office/word/2018/wordml" xmlns:w16sdtdh="http://schemas.microsoft.com/office/word/2020/wordml/sdtdatahash" xmlns:w16se="http://schemas.microsoft.com/office/word/2015/wordml/symex">
           <w:pict>
             <v:shape w14:anchorId="3FE93DE2" id="Text Box 106" o:spid="_x0000_s1064" type="#_x0000_t202" style="position:absolute;left:0;text-align:left;margin-left:376.3pt;margin-top:-39.8pt;width:26pt;height:27pt;z-index:251688960;visibility:visible;mso-wrap-style:square;mso-wrap-distance-left:9pt;mso-wrap-distance-top:0;mso-wrap-distance-right:9pt;mso-wrap-distance-bottom:0;mso-position-horizontal:absolute;mso-position-horizontal-relative:text;mso-position-vertical:absolute;mso-position-vertical-relative:text;v-text-anchor:top" o:gfxdata="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" filled="f" stroked="f">
               <v:textbox>
@@ -18015,7 +18056,7 @@
   <a:extraClrSchemeLst/>
   <a:extLst>
     <a:ext uri="{05A4C25C-085E-4340-85A3-A5531E510DB2}">
-      <thm15:themeFamily xmlns:thm15="http://schemas.microsoft.com/office/thememl/2012/main" xmlns="" name="Office Theme" id="{62F939B6-93AF-4DB8-9C6B-D6C7DFDC589F}" vid="{4A3C46E8-61CC-4603-A589-7422A47A8E4A}"/>
+      <thm15:themeFamily xmlns="" xmlns:thm15="http://schemas.microsoft.com/office/thememl/2012/main" name="Office Theme" id="{62F939B6-93AF-4DB8-9C6B-D6C7DFDC589F}" vid="{4A3C46E8-61CC-4603-A589-7422A47A8E4A}"/>
     </a:ext>
   </a:extLst>
 </a:theme>
@@ -18026,7 +18067,7 @@
 </file>
 
 <file path=customXml/itemProps1.xml><?xml version="1.0" encoding="utf-8"?>
-<ds:datastoreItem xmlns:ds="http://schemas.openxmlformats.org/officeDocument/2006/customXml" ds:itemID="{7838F76A-721B-4C11-AF54-F5BDDE8DEC30}">
+<ds:datastoreItem xmlns:ds="http://schemas.openxmlformats.org/officeDocument/2006/customXml" ds:itemID="{2CA7F8E7-72E1-43D7-8640-C7E6B1014F9A}">
   <ds:schemaRefs>
     <ds:schemaRef ds:uri="http://schemas.openxmlformats.org/officeDocument/2006/bibliography"/>
   </ds:schemaRefs>

</xml_diff>